<commit_message>
Almost done on report
</commit_message>
<xml_diff>
--- a/PFE-Rapport/Rapport PFE - Bader-Eddine Ouaich - TDI-204B.docx
+++ b/PFE-Rapport/Rapport PFE - Bader-Eddine Ouaich - TDI-204B.docx
@@ -93,7 +93,7 @@
           </mc:Choice>
           <mc:Fallback>
             <w:pict>
-              <v:shape w14:anchorId="2EAF440E" id="Shape 37" o:spid="_x0000_s1026" style="position:absolute;margin-left:315.55pt;margin-top:54.75pt;width:366.75pt;height:3.6pt;z-index:251759616;visibility:visible;mso-wrap-style:square;mso-width-percent:0;mso-height-percent:0;mso-wrap-distance-left:9pt;mso-wrap-distance-top:0;mso-wrap-distance-right:9pt;mso-wrap-distance-bottom:0;mso-position-horizontal:right;mso-position-horizontal-relative:margin;mso-position-vertical:absolute;mso-position-vertical-relative:text;mso-width-percent:0;mso-height-percent:0;mso-width-relative:margin;mso-height-relative:margin;v-text-anchor:top" coordsize="4204335,45719" o:gfxdata="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" path="m,l4204335,e" filled="f" strokecolor="white" strokeweight="3pt">
+              <v:shape w14:anchorId="55281614" id="Shape 37" o:spid="_x0000_s1026" style="position:absolute;margin-left:315.55pt;margin-top:54.75pt;width:366.75pt;height:3.6pt;z-index:251759616;visibility:visible;mso-wrap-style:square;mso-width-percent:0;mso-height-percent:0;mso-wrap-distance-left:9pt;mso-wrap-distance-top:0;mso-wrap-distance-right:9pt;mso-wrap-distance-bottom:0;mso-position-horizontal:right;mso-position-horizontal-relative:margin;mso-position-vertical:absolute;mso-position-vertical-relative:text;mso-width-percent:0;mso-height-percent:0;mso-width-relative:margin;mso-height-relative:margin;v-text-anchor:top" coordsize="4204335,45719" o:gfxdata="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" path="m,l4204335,e" filled="f" strokecolor="white" strokeweight="3pt">
                 <v:path arrowok="t" textboxrect="0,0,4204335,45719"/>
                 <w10:wrap anchorx="margin"/>
               </v:shape>
@@ -1135,19 +1135,8 @@
                                 <w:color w:val="FFFFFF"/>
                                 <w:sz w:val="28"/>
                               </w:rPr>
-                              <w:t xml:space="preserve"> </w:t>
+                              <w:t xml:space="preserve"> Naima</w:t>
                             </w:r>
-                            <w:proofErr w:type="spellStart"/>
-                            <w:r>
-                              <w:rPr>
-                                <w:rFonts w:ascii="Century Gothic" w:eastAsia="Century Gothic" w:hAnsi="Century Gothic" w:cs="Century Gothic"/>
-                                <w:b/>
-                                <w:color w:val="FFFFFF"/>
-                                <w:sz w:val="28"/>
-                              </w:rPr>
-                              <w:t>Naima</w:t>
-                            </w:r>
-                            <w:proofErr w:type="spellEnd"/>
                           </w:p>
                         </w:txbxContent>
                       </wps:txbx>
@@ -1245,19 +1234,8 @@
                           <w:color w:val="FFFFFF"/>
                           <w:sz w:val="28"/>
                         </w:rPr>
-                        <w:t xml:space="preserve"> </w:t>
+                        <w:t xml:space="preserve"> Naima</w:t>
                       </w:r>
-                      <w:proofErr w:type="spellStart"/>
-                      <w:r>
-                        <w:rPr>
-                          <w:rFonts w:ascii="Century Gothic" w:eastAsia="Century Gothic" w:hAnsi="Century Gothic" w:cs="Century Gothic"/>
-                          <w:b/>
-                          <w:color w:val="FFFFFF"/>
-                          <w:sz w:val="28"/>
-                        </w:rPr>
-                        <w:t>Naima</w:t>
-                      </w:r>
-                      <w:proofErr w:type="spellEnd"/>
                     </w:p>
                   </w:txbxContent>
                 </v:textbox>
@@ -1509,7 +1487,7 @@
           </mc:Choice>
           <mc:Fallback>
             <w:pict>
-              <v:shape w14:anchorId="74A2839D" id="Shape 85" o:spid="_x0000_s1026" style="position:absolute;margin-left:183.8pt;margin-top:618.65pt;width:15.25pt;height:19.1pt;z-index:251760640;visibility:visible;mso-wrap-style:square;mso-wrap-distance-left:9pt;mso-wrap-distance-top:0;mso-wrap-distance-right:9pt;mso-wrap-distance-bottom:0;mso-position-horizontal:absolute;mso-position-horizontal-relative:text;mso-position-vertical:absolute;mso-position-vertical-relative:text;v-text-anchor:top" coordsize="194310,243205" o:gfxdata="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" path="m,l194310,121603,,243205,,xe" stroked="f" strokeweight="0">
+              <v:shape w14:anchorId="45A1A0CB" id="Shape 85" o:spid="_x0000_s1026" style="position:absolute;margin-left:183.8pt;margin-top:618.65pt;width:15.25pt;height:19.1pt;z-index:251760640;visibility:visible;mso-wrap-style:square;mso-wrap-distance-left:9pt;mso-wrap-distance-top:0;mso-wrap-distance-right:9pt;mso-wrap-distance-bottom:0;mso-position-horizontal:absolute;mso-position-horizontal-relative:text;mso-position-vertical:absolute;mso-position-vertical-relative:text;v-text-anchor:top" coordsize="194310,243205" o:gfxdata="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" path="m,l194310,121603,,243205,,xe" stroked="f" strokeweight="0">
                 <v:shadow on="t" color="black" opacity="26214f" origin=".5,-.5" offset="-.74836mm,.74836mm"/>
                 <v:path arrowok="t" textboxrect="0,0,194310,243205"/>
               </v:shape>
@@ -1920,7 +1898,7 @@
           </mc:Choice>
           <mc:Fallback>
             <w:pict>
-              <v:shape w14:anchorId="4DE06030" id="Shape 85" o:spid="_x0000_s1026" style="position:absolute;margin-left:183.65pt;margin-top:581.95pt;width:15.25pt;height:19.1pt;z-index:251771904;visibility:visible;mso-wrap-style:square;mso-wrap-distance-left:9pt;mso-wrap-distance-top:0;mso-wrap-distance-right:9pt;mso-wrap-distance-bottom:0;mso-position-horizontal:absolute;mso-position-horizontal-relative:text;mso-position-vertical:absolute;mso-position-vertical-relative:text;v-text-anchor:top" coordsize="194310,243205" o:gfxdata="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" path="m,l194310,121603,,243205,,xe" stroked="f" strokeweight="0">
+              <v:shape w14:anchorId="3CB1909E" id="Shape 85" o:spid="_x0000_s1026" style="position:absolute;margin-left:183.65pt;margin-top:581.95pt;width:15.25pt;height:19.1pt;z-index:251771904;visibility:visible;mso-wrap-style:square;mso-wrap-distance-left:9pt;mso-wrap-distance-top:0;mso-wrap-distance-right:9pt;mso-wrap-distance-bottom:0;mso-position-horizontal:absolute;mso-position-horizontal-relative:text;mso-position-vertical:absolute;mso-position-vertical-relative:text;v-text-anchor:top" coordsize="194310,243205" o:gfxdata="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" path="m,l194310,121603,,243205,,xe" stroked="f" strokeweight="0">
                 <v:shadow on="t" color="black" opacity="26214f" origin=".5,-.5" offset="-.74836mm,.74836mm"/>
                 <v:path arrowok="t" textboxrect="0,0,194310,243205"/>
               </v:shape>
@@ -2012,7 +1990,7 @@
           </mc:Choice>
           <mc:Fallback>
             <w:pict>
-              <v:shape w14:anchorId="7822F302" id="Shape 85" o:spid="_x0000_s1026" style="position:absolute;margin-left:183.65pt;margin-top:548.05pt;width:15.25pt;height:19.1pt;z-index:251769856;visibility:visible;mso-wrap-style:square;mso-wrap-distance-left:9pt;mso-wrap-distance-top:0;mso-wrap-distance-right:9pt;mso-wrap-distance-bottom:0;mso-position-horizontal:absolute;mso-position-horizontal-relative:text;mso-position-vertical:absolute;mso-position-vertical-relative:text;v-text-anchor:top" coordsize="194310,243205" o:gfxdata="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" path="m,l194310,121603,,243205,,xe" stroked="f" strokeweight="0">
+              <v:shape w14:anchorId="3B387CFB" id="Shape 85" o:spid="_x0000_s1026" style="position:absolute;margin-left:183.65pt;margin-top:548.05pt;width:15.25pt;height:19.1pt;z-index:251769856;visibility:visible;mso-wrap-style:square;mso-wrap-distance-left:9pt;mso-wrap-distance-top:0;mso-wrap-distance-right:9pt;mso-wrap-distance-bottom:0;mso-position-horizontal:absolute;mso-position-horizontal-relative:text;mso-position-vertical:absolute;mso-position-vertical-relative:text;v-text-anchor:top" coordsize="194310,243205" o:gfxdata="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" path="m,l194310,121603,,243205,,xe" stroked="f" strokeweight="0">
                 <v:shadow on="t" color="black" opacity="26214f" origin=".5,-.5" offset="-.74836mm,.74836mm"/>
                 <v:path arrowok="t" textboxrect="0,0,194310,243205"/>
               </v:shape>
@@ -2113,7 +2091,7 @@
           </mc:Choice>
           <mc:Fallback>
             <w:pict>
-              <v:shape w14:anchorId="4252B674" id="Shape 83" o:spid="_x0000_s1026" style="position:absolute;margin-left:232.8pt;margin-top:466pt;width:15.8pt;height:19.1pt;z-index:251762688;visibility:visible;mso-wrap-style:square;mso-width-percent:0;mso-wrap-distance-left:9pt;mso-wrap-distance-top:0;mso-wrap-distance-right:9pt;mso-wrap-distance-bottom:0;mso-position-horizontal:absolute;mso-position-horizontal-relative:margin;mso-position-vertical:absolute;mso-position-vertical-relative:text;mso-width-percent:0;mso-width-relative:margin;v-text-anchor:top" coordsize="194310,243179" o:gfxdata="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" path="m,l194310,121539,,243179,,xe" fillcolor="#39a6a3" stroked="f" strokeweight="0">
+              <v:shape w14:anchorId="268C028B" id="Shape 83" o:spid="_x0000_s1026" style="position:absolute;margin-left:232.8pt;margin-top:466pt;width:15.8pt;height:19.1pt;z-index:251762688;visibility:visible;mso-wrap-style:square;mso-width-percent:0;mso-wrap-distance-left:9pt;mso-wrap-distance-top:0;mso-wrap-distance-right:9pt;mso-wrap-distance-bottom:0;mso-position-horizontal:absolute;mso-position-horizontal-relative:margin;mso-position-vertical:absolute;mso-position-vertical-relative:text;mso-width-percent:0;mso-width-relative:margin;v-text-anchor:top" coordsize="194310,243179" o:gfxdata="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" path="m,l194310,121539,,243179,,xe" fillcolor="#39a6a3" stroked="f" strokeweight="0">
                 <v:shadow on="t" color="black" opacity="26214f" origin=".5" offset="-3pt,0"/>
                 <v:path arrowok="t" textboxrect="0,0,194310,243179"/>
                 <w10:wrap anchorx="margin"/>
@@ -2230,27 +2208,7 @@
                                 <w:color w:val="FFFFFF"/>
                                 <w:sz w:val="28"/>
                               </w:rPr>
-                              <w:t xml:space="preserve">Encadrée </w:t>
-                            </w:r>
-                            <w:proofErr w:type="gramStart"/>
-                            <w:r>
-                              <w:rPr>
-                                <w:rFonts w:ascii="Century Gothic" w:eastAsia="Century Gothic" w:hAnsi="Century Gothic" w:cs="Century Gothic"/>
-                                <w:bCs/>
-                                <w:color w:val="FFFFFF"/>
-                                <w:sz w:val="28"/>
-                              </w:rPr>
-                              <w:t>par:</w:t>
-                            </w:r>
-                            <w:proofErr w:type="gramEnd"/>
-                            <w:r>
-                              <w:rPr>
-                                <w:rFonts w:ascii="Century Gothic" w:eastAsia="Century Gothic" w:hAnsi="Century Gothic" w:cs="Century Gothic"/>
-                                <w:bCs/>
-                                <w:color w:val="FFFFFF"/>
-                                <w:sz w:val="28"/>
-                              </w:rPr>
-                              <w:t xml:space="preserve"> </w:t>
+                              <w:t xml:space="preserve">Encadrée par: </w:t>
                             </w:r>
                             <w:r>
                               <w:rPr>
@@ -2295,27 +2253,7 @@
                           <w:color w:val="FFFFFF"/>
                           <w:sz w:val="28"/>
                         </w:rPr>
-                        <w:t xml:space="preserve">Encadrée </w:t>
-                      </w:r>
-                      <w:proofErr w:type="gramStart"/>
-                      <w:r>
-                        <w:rPr>
-                          <w:rFonts w:ascii="Century Gothic" w:eastAsia="Century Gothic" w:hAnsi="Century Gothic" w:cs="Century Gothic"/>
-                          <w:bCs/>
-                          <w:color w:val="FFFFFF"/>
-                          <w:sz w:val="28"/>
-                        </w:rPr>
-                        <w:t>par:</w:t>
-                      </w:r>
-                      <w:proofErr w:type="gramEnd"/>
-                      <w:r>
-                        <w:rPr>
-                          <w:rFonts w:ascii="Century Gothic" w:eastAsia="Century Gothic" w:hAnsi="Century Gothic" w:cs="Century Gothic"/>
-                          <w:bCs/>
-                          <w:color w:val="FFFFFF"/>
-                          <w:sz w:val="28"/>
-                        </w:rPr>
-                        <w:t xml:space="preserve"> </w:t>
+                        <w:t xml:space="preserve">Encadrée par: </w:t>
                       </w:r>
                       <w:r>
                         <w:rPr>
@@ -2414,7 +2352,7 @@
           </mc:Choice>
           <mc:Fallback>
             <w:pict>
-              <v:shape w14:anchorId="24B3CB0D" id="Shape 85" o:spid="_x0000_s1026" style="position:absolute;margin-left:144.75pt;margin-top:738.75pt;width:16.75pt;height:19.1pt;z-index:251765760;visibility:visible;mso-wrap-style:square;mso-width-percent:0;mso-wrap-distance-left:9pt;mso-wrap-distance-top:0;mso-wrap-distance-right:9pt;mso-wrap-distance-bottom:0;mso-position-horizontal:absolute;mso-position-horizontal-relative:text;mso-position-vertical:absolute;mso-position-vertical-relative:text;mso-width-percent:0;mso-width-relative:margin;v-text-anchor:top" coordsize="194310,243205" o:gfxdata="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" path="m,l194310,121603,,243205,,xe" stroked="f" strokeweight="0">
+              <v:shape w14:anchorId="04D1D1A9" id="Shape 85" o:spid="_x0000_s1026" style="position:absolute;margin-left:144.75pt;margin-top:738.75pt;width:16.75pt;height:19.1pt;z-index:251765760;visibility:visible;mso-wrap-style:square;mso-width-percent:0;mso-wrap-distance-left:9pt;mso-wrap-distance-top:0;mso-wrap-distance-right:9pt;mso-wrap-distance-bottom:0;mso-position-horizontal:absolute;mso-position-horizontal-relative:text;mso-position-vertical:absolute;mso-position-vertical-relative:text;mso-width-percent:0;mso-width-relative:margin;v-text-anchor:top" coordsize="194310,243205" o:gfxdata="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" path="m,l194310,121603,,243205,,xe" stroked="f" strokeweight="0">
                 <v:path arrowok="t" textboxrect="0,0,194310,243205"/>
               </v:shape>
             </w:pict>
@@ -2501,7 +2439,7 @@
           </mc:Choice>
           <mc:Fallback>
             <w:pict>
-              <v:shape w14:anchorId="7D1E1FFE" id="Shape 85" o:spid="_x0000_s1026" style="position:absolute;margin-left:144.75pt;margin-top:697.5pt;width:16pt;height:19.1pt;z-index:251761664;visibility:visible;mso-wrap-style:square;mso-width-percent:0;mso-wrap-distance-left:9pt;mso-wrap-distance-top:0;mso-wrap-distance-right:9pt;mso-wrap-distance-bottom:0;mso-position-horizontal:absolute;mso-position-horizontal-relative:text;mso-position-vertical:absolute;mso-position-vertical-relative:text;mso-width-percent:0;mso-width-relative:margin;v-text-anchor:top" coordsize="194310,243205" o:gfxdata="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" path="m,l194310,121603,,243205,,xe" stroked="f" strokeweight="0">
+              <v:shape w14:anchorId="327836E7" id="Shape 85" o:spid="_x0000_s1026" style="position:absolute;margin-left:144.75pt;margin-top:697.5pt;width:16pt;height:19.1pt;z-index:251761664;visibility:visible;mso-wrap-style:square;mso-width-percent:0;mso-wrap-distance-left:9pt;mso-wrap-distance-top:0;mso-wrap-distance-right:9pt;mso-wrap-distance-bottom:0;mso-position-horizontal:absolute;mso-position-horizontal-relative:text;mso-position-vertical:absolute;mso-position-vertical-relative:text;mso-width-percent:0;mso-width-relative:margin;v-text-anchor:top" coordsize="194310,243205" o:gfxdata="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" path="m,l194310,121603,,243205,,xe" stroked="f" strokeweight="0">
                 <v:path arrowok="t" textboxrect="0,0,194310,243205"/>
               </v:shape>
             </w:pict>
@@ -3562,12 +3500,18 @@
         </w:rPr>
         <w:t xml:space="preserve">Introduction </w:t>
       </w:r>
-      <w:proofErr w:type="gramStart"/>
       <w:r>
         <w:rPr>
           <w:rFonts w:ascii="Century Gothic" w:eastAsia="Century Gothic" w:hAnsi="Century Gothic" w:cs="Century Gothic"/>
           <w:sz w:val="32"/>
         </w:rPr>
+        <w:t>……</w:t>
+      </w:r>
+      <w:r>
+        <w:rPr>
+          <w:rFonts w:ascii="Century Gothic" w:eastAsia="Century Gothic" w:hAnsi="Century Gothic" w:cs="Century Gothic"/>
+          <w:sz w:val="32"/>
+        </w:rPr>
         <w:t>…</w:t>
       </w:r>
       <w:r>
@@ -3575,22 +3519,14 @@
           <w:rFonts w:ascii="Century Gothic" w:eastAsia="Century Gothic" w:hAnsi="Century Gothic" w:cs="Century Gothic"/>
           <w:sz w:val="32"/>
         </w:rPr>
-        <w:t>…</w:t>
+        <w:t>.</w:t>
       </w:r>
       <w:r>
         <w:rPr>
           <w:rFonts w:ascii="Century Gothic" w:eastAsia="Century Gothic" w:hAnsi="Century Gothic" w:cs="Century Gothic"/>
           <w:sz w:val="32"/>
         </w:rPr>
-        <w:t>.</w:t>
-      </w:r>
-      <w:proofErr w:type="gramEnd"/>
-      <w:r>
-        <w:rPr>
-          <w:rFonts w:ascii="Century Gothic" w:eastAsia="Century Gothic" w:hAnsi="Century Gothic" w:cs="Century Gothic"/>
-          <w:sz w:val="32"/>
-        </w:rPr>
-        <w:t xml:space="preserve">………………………………………………4 </w:t>
+        <w:t xml:space="preserve">……………………………………………4 </w:t>
       </w:r>
     </w:p>
     <w:p>
@@ -3610,14 +3546,14 @@
           <w:rFonts w:ascii="Century Gothic" w:eastAsia="Century Gothic" w:hAnsi="Century Gothic" w:cs="Century Gothic"/>
           <w:sz w:val="32"/>
         </w:rPr>
-        <w:t>de l’entreprise</w:t>
+        <w:t xml:space="preserve">de </w:t>
       </w:r>
       <w:r>
         <w:rPr>
           <w:rFonts w:ascii="Century Gothic" w:eastAsia="Century Gothic" w:hAnsi="Century Gothic" w:cs="Century Gothic"/>
           <w:sz w:val="32"/>
         </w:rPr>
-        <w:t xml:space="preserve"> </w:t>
+        <w:t>Site web ….</w:t>
       </w:r>
       <w:r>
         <w:rPr>
@@ -3666,95 +3602,24 @@
       <w:pPr>
         <w:spacing w:after="229"/>
         <w:ind w:left="-5" w:hanging="10"/>
-      </w:pPr>
-      <w:r>
         <w:rPr>
           <w:rFonts w:ascii="Century Gothic" w:eastAsia="Century Gothic" w:hAnsi="Century Gothic" w:cs="Century Gothic"/>
           <w:sz w:val="32"/>
         </w:rPr>
-        <w:t>T</w:t>
-      </w:r>
+      </w:pPr>
       <w:r>
         <w:rPr>
           <w:rFonts w:ascii="Century Gothic" w:eastAsia="Century Gothic" w:hAnsi="Century Gothic" w:cs="Century Gothic"/>
           <w:sz w:val="32"/>
         </w:rPr>
-        <w:t xml:space="preserve">ravaux </w:t>
+        <w:t>Moyens mis à disposition……………………………………...</w:t>
       </w:r>
       <w:r>
         <w:rPr>
           <w:rFonts w:ascii="Century Gothic" w:eastAsia="Century Gothic" w:hAnsi="Century Gothic" w:cs="Century Gothic"/>
           <w:sz w:val="32"/>
         </w:rPr>
-        <w:t>réalisées</w:t>
-      </w:r>
-      <w:proofErr w:type="gramStart"/>
-      <w:r>
-        <w:rPr>
-          <w:rFonts w:ascii="Century Gothic" w:eastAsia="Century Gothic" w:hAnsi="Century Gothic" w:cs="Century Gothic"/>
-          <w:sz w:val="32"/>
-        </w:rPr>
-        <w:t xml:space="preserve"> ….</w:t>
-      </w:r>
-      <w:proofErr w:type="gramEnd"/>
-      <w:r>
-        <w:rPr>
-          <w:rFonts w:ascii="Century Gothic" w:eastAsia="Century Gothic" w:hAnsi="Century Gothic" w:cs="Century Gothic"/>
-          <w:sz w:val="32"/>
-        </w:rPr>
-        <w:t>.……………</w:t>
-      </w:r>
-      <w:r>
-        <w:rPr>
-          <w:rFonts w:ascii="Century Gothic" w:eastAsia="Century Gothic" w:hAnsi="Century Gothic" w:cs="Century Gothic"/>
-          <w:sz w:val="32"/>
-        </w:rPr>
-        <w:t>……..</w:t>
-      </w:r>
-      <w:r>
-        <w:rPr>
-          <w:rFonts w:ascii="Century Gothic" w:eastAsia="Century Gothic" w:hAnsi="Century Gothic" w:cs="Century Gothic"/>
-          <w:sz w:val="32"/>
-        </w:rPr>
-        <w:t>……………...……….</w:t>
-      </w:r>
-      <w:r>
-        <w:rPr>
-          <w:rFonts w:ascii="Century Gothic" w:eastAsia="Century Gothic" w:hAnsi="Century Gothic" w:cs="Century Gothic"/>
-          <w:sz w:val="32"/>
-        </w:rPr>
-        <w:t>7</w:t>
-      </w:r>
-      <w:r>
-        <w:rPr>
-          <w:rFonts w:ascii="Century Gothic" w:eastAsia="Century Gothic" w:hAnsi="Century Gothic" w:cs="Century Gothic"/>
-          <w:sz w:val="32"/>
-        </w:rPr>
-        <w:t xml:space="preserve"> </w:t>
-      </w:r>
-    </w:p>
-    <w:p>
-      <w:pPr>
-        <w:spacing w:after="229"/>
-        <w:ind w:left="-5" w:hanging="10"/>
-        <w:rPr>
-          <w:rFonts w:ascii="Century Gothic" w:eastAsia="Century Gothic" w:hAnsi="Century Gothic" w:cs="Century Gothic"/>
-          <w:sz w:val="32"/>
-        </w:rPr>
-      </w:pPr>
-      <w:r>
-        <w:rPr>
-          <w:rFonts w:ascii="Century Gothic" w:eastAsia="Century Gothic" w:hAnsi="Century Gothic" w:cs="Century Gothic"/>
-          <w:sz w:val="32"/>
-        </w:rPr>
-        <w:t>Moyens mis à disposition……………………………………...</w:t>
-      </w:r>
-      <w:r>
-        <w:rPr>
-          <w:rFonts w:ascii="Century Gothic" w:eastAsia="Century Gothic" w:hAnsi="Century Gothic" w:cs="Century Gothic"/>
-          <w:sz w:val="32"/>
-        </w:rPr>
-        <w:t>8</w:t>
+        <w:t>6</w:t>
       </w:r>
     </w:p>
     <w:p>
@@ -3784,7 +3649,7 @@
           <w:rFonts w:ascii="Century Gothic" w:eastAsia="Century Gothic" w:hAnsi="Century Gothic" w:cs="Century Gothic"/>
           <w:sz w:val="28"/>
         </w:rPr>
-        <w:t>8</w:t>
+        <w:t>7</w:t>
       </w:r>
     </w:p>
     <w:p>
@@ -3814,7 +3679,14 @@
           <w:rFonts w:ascii="Century Gothic" w:eastAsia="Century Gothic" w:hAnsi="Century Gothic" w:cs="Century Gothic"/>
           <w:sz w:val="28"/>
         </w:rPr>
-        <w:t>.9</w:t>
+        <w:t>.</w:t>
+      </w:r>
+      <w:r>
+        <w:rPr>
+          <w:rFonts w:ascii="Century Gothic" w:eastAsia="Century Gothic" w:hAnsi="Century Gothic" w:cs="Century Gothic"/>
+          <w:sz w:val="28"/>
+        </w:rPr>
+        <w:t>8</w:t>
       </w:r>
     </w:p>
     <w:p>
@@ -3833,14 +3705,20 @@
           <w:rFonts w:ascii="Century Gothic" w:eastAsia="Century Gothic" w:hAnsi="Century Gothic" w:cs="Century Gothic"/>
           <w:sz w:val="28"/>
         </w:rPr>
-        <w:t>Les outils de développement utilisés ……………</w:t>
-      </w:r>
-      <w:proofErr w:type="gramStart"/>
+        <w:t>Les outils de développement utilisés …………………</w:t>
+      </w:r>
       <w:r>
         <w:rPr>
           <w:rFonts w:ascii="Century Gothic" w:eastAsia="Century Gothic" w:hAnsi="Century Gothic" w:cs="Century Gothic"/>
           <w:sz w:val="28"/>
         </w:rPr>
+        <w:t>.</w:t>
+      </w:r>
+      <w:r>
+        <w:rPr>
+          <w:rFonts w:ascii="Century Gothic" w:eastAsia="Century Gothic" w:hAnsi="Century Gothic" w:cs="Century Gothic"/>
+          <w:sz w:val="28"/>
+        </w:rPr>
         <w:t>……</w:t>
       </w:r>
       <w:r>
@@ -3848,22 +3726,7 @@
           <w:rFonts w:ascii="Century Gothic" w:eastAsia="Century Gothic" w:hAnsi="Century Gothic" w:cs="Century Gothic"/>
           <w:sz w:val="28"/>
         </w:rPr>
-        <w:t>.</w:t>
-      </w:r>
-      <w:proofErr w:type="gramEnd"/>
-      <w:r>
-        <w:rPr>
-          <w:rFonts w:ascii="Century Gothic" w:eastAsia="Century Gothic" w:hAnsi="Century Gothic" w:cs="Century Gothic"/>
-          <w:sz w:val="28"/>
-        </w:rPr>
-        <w:t>……</w:t>
-      </w:r>
-      <w:r>
-        <w:rPr>
-          <w:rFonts w:ascii="Century Gothic" w:eastAsia="Century Gothic" w:hAnsi="Century Gothic" w:cs="Century Gothic"/>
-          <w:sz w:val="28"/>
-        </w:rPr>
-        <w:t>10</w:t>
+        <w:t>.9</w:t>
       </w:r>
       <w:r>
         <w:rPr>
@@ -3903,9 +3766,8 @@
           <w:color w:val="262626"/>
           <w:sz w:val="32"/>
         </w:rPr>
-        <w:t>Présentation du Projet………………………………</w:t>
-      </w:r>
-      <w:proofErr w:type="gramStart"/>
+        <w:t xml:space="preserve">L’architecture du site web </w:t>
+      </w:r>
       <w:r>
         <w:rPr>
           <w:rFonts w:ascii="Century Gothic" w:eastAsia="Century Gothic" w:hAnsi="Century Gothic" w:cs="Century Gothic"/>
@@ -3920,16 +3782,15 @@
           <w:color w:val="262626"/>
           <w:sz w:val="32"/>
         </w:rPr>
-        <w:t>.</w:t>
-      </w:r>
-      <w:proofErr w:type="gramEnd"/>
+        <w:t>..</w:t>
+      </w:r>
       <w:r>
         <w:rPr>
           <w:rFonts w:ascii="Century Gothic" w:eastAsia="Century Gothic" w:hAnsi="Century Gothic" w:cs="Century Gothic"/>
           <w:color w:val="262626"/>
           <w:sz w:val="32"/>
         </w:rPr>
-        <w:t>…..1</w:t>
+        <w:t>………………………</w:t>
       </w:r>
       <w:r>
         <w:rPr>
@@ -3937,7 +3798,7 @@
           <w:color w:val="262626"/>
           <w:sz w:val="32"/>
         </w:rPr>
-        <w:t>2</w:t>
+        <w:t>.</w:t>
       </w:r>
       <w:r>
         <w:rPr>
@@ -3945,125 +3806,49 @@
           <w:color w:val="262626"/>
           <w:sz w:val="32"/>
         </w:rPr>
-        <w:t xml:space="preserve"> </w:t>
-      </w:r>
-    </w:p>
-    <w:p>
-      <w:pPr>
-        <w:pStyle w:val="ListParagraph"/>
-        <w:numPr>
-          <w:ilvl w:val="0"/>
-          <w:numId w:val="21"/>
-        </w:numPr>
-        <w:spacing w:after="245" w:line="267" w:lineRule="auto"/>
-        <w:ind w:right="353"/>
-        <w:jc w:val="both"/>
-        <w:rPr>
-          <w:rFonts w:ascii="Century Gothic" w:eastAsia="Century Gothic" w:hAnsi="Century Gothic" w:cs="Century Gothic"/>
-          <w:sz w:val="28"/>
-        </w:rPr>
-      </w:pPr>
-      <w:r>
-        <w:rPr>
-          <w:rFonts w:ascii="Century Gothic" w:eastAsia="Century Gothic" w:hAnsi="Century Gothic" w:cs="Century Gothic"/>
-          <w:sz w:val="28"/>
-        </w:rPr>
-        <w:t>Définition Du Projet………………………………………...……12</w:t>
-      </w:r>
-    </w:p>
-    <w:p>
-      <w:pPr>
-        <w:pStyle w:val="ListParagraph"/>
-        <w:numPr>
-          <w:ilvl w:val="0"/>
-          <w:numId w:val="21"/>
-        </w:numPr>
-        <w:spacing w:after="245" w:line="267" w:lineRule="auto"/>
-        <w:ind w:right="353"/>
-        <w:jc w:val="both"/>
-        <w:rPr>
-          <w:rFonts w:ascii="Century Gothic" w:eastAsia="Century Gothic" w:hAnsi="Century Gothic" w:cs="Century Gothic"/>
-          <w:sz w:val="28"/>
-        </w:rPr>
-      </w:pPr>
-      <w:r>
-        <w:rPr>
-          <w:rFonts w:ascii="Century Gothic" w:eastAsia="Century Gothic" w:hAnsi="Century Gothic" w:cs="Century Gothic"/>
-          <w:sz w:val="28"/>
-        </w:rPr>
-        <w:t>L’architecture Du Site Web</w:t>
-      </w:r>
-      <w:r>
-        <w:rPr>
-          <w:rFonts w:ascii="Century Gothic" w:eastAsia="Century Gothic" w:hAnsi="Century Gothic" w:cs="Century Gothic"/>
-          <w:sz w:val="28"/>
-        </w:rPr>
-        <w:t>…………………</w:t>
-      </w:r>
-      <w:r>
-        <w:rPr>
-          <w:rFonts w:ascii="Century Gothic" w:eastAsia="Century Gothic" w:hAnsi="Century Gothic" w:cs="Century Gothic"/>
-          <w:sz w:val="28"/>
-        </w:rPr>
-        <w:t>……</w:t>
-      </w:r>
-      <w:r>
-        <w:rPr>
-          <w:rFonts w:ascii="Century Gothic" w:eastAsia="Century Gothic" w:hAnsi="Century Gothic" w:cs="Century Gothic"/>
-          <w:sz w:val="28"/>
-        </w:rPr>
-        <w:t>……...……1</w:t>
-      </w:r>
-      <w:r>
-        <w:rPr>
-          <w:rFonts w:ascii="Century Gothic" w:eastAsia="Century Gothic" w:hAnsi="Century Gothic" w:cs="Century Gothic"/>
-          <w:sz w:val="28"/>
-        </w:rPr>
-        <w:t>3</w:t>
-      </w:r>
-    </w:p>
-    <w:p>
-      <w:pPr>
-        <w:pStyle w:val="ListParagraph"/>
-        <w:numPr>
-          <w:ilvl w:val="0"/>
-          <w:numId w:val="21"/>
-        </w:numPr>
-        <w:spacing w:after="245" w:line="267" w:lineRule="auto"/>
-        <w:ind w:right="353"/>
-        <w:jc w:val="both"/>
-        <w:rPr>
-          <w:rFonts w:ascii="Century Gothic" w:eastAsia="Century Gothic" w:hAnsi="Century Gothic" w:cs="Century Gothic"/>
-          <w:sz w:val="28"/>
-        </w:rPr>
-      </w:pPr>
-      <w:r>
-        <w:rPr>
-          <w:rFonts w:ascii="Century Gothic" w:eastAsia="Century Gothic" w:hAnsi="Century Gothic" w:cs="Century Gothic"/>
-          <w:sz w:val="28"/>
-        </w:rPr>
-        <w:t>Les Page Du Site Web …………………………..................</w:t>
-      </w:r>
-      <w:r>
-        <w:rPr>
-          <w:rFonts w:ascii="Century Gothic" w:eastAsia="Century Gothic" w:hAnsi="Century Gothic" w:cs="Century Gothic"/>
-          <w:sz w:val="28"/>
-        </w:rPr>
-        <w:t>.</w:t>
-      </w:r>
-      <w:r>
-        <w:rPr>
-          <w:rFonts w:ascii="Century Gothic" w:eastAsia="Century Gothic" w:hAnsi="Century Gothic" w:cs="Century Gothic"/>
-          <w:sz w:val="28"/>
-        </w:rPr>
-        <w:t>...1</w:t>
-      </w:r>
-      <w:r>
-        <w:rPr>
-          <w:rFonts w:ascii="Century Gothic" w:eastAsia="Century Gothic" w:hAnsi="Century Gothic" w:cs="Century Gothic"/>
-          <w:sz w:val="28"/>
-        </w:rPr>
-        <w:t>4</w:t>
+        <w:t>…..1</w:t>
+      </w:r>
+      <w:r>
+        <w:rPr>
+          <w:rFonts w:ascii="Century Gothic" w:eastAsia="Century Gothic" w:hAnsi="Century Gothic" w:cs="Century Gothic"/>
+          <w:color w:val="262626"/>
+          <w:sz w:val="32"/>
+        </w:rPr>
+        <w:t>1</w:t>
+      </w:r>
+    </w:p>
+    <w:p>
+      <w:pPr>
+        <w:spacing w:after="231"/>
+        <w:rPr>
+          <w:rFonts w:ascii="Century Gothic" w:eastAsia="Century Gothic" w:hAnsi="Century Gothic" w:cs="Century Gothic"/>
+          <w:color w:val="262626"/>
+          <w:sz w:val="32"/>
+        </w:rPr>
+      </w:pPr>
+      <w:r>
+        <w:rPr>
+          <w:rFonts w:ascii="Century Gothic" w:eastAsia="Century Gothic" w:hAnsi="Century Gothic" w:cs="Century Gothic"/>
+          <w:color w:val="262626"/>
+          <w:sz w:val="32"/>
+        </w:rPr>
+        <w:t xml:space="preserve">Les pages du site web </w:t>
+      </w:r>
+      <w:r>
+        <w:rPr>
+          <w:rFonts w:ascii="Century Gothic" w:eastAsia="Century Gothic" w:hAnsi="Century Gothic" w:cs="Century Gothic"/>
+          <w:color w:val="262626"/>
+          <w:sz w:val="32"/>
+        </w:rPr>
+        <w:t>……..……………………….…</w:t>
+      </w:r>
+      <w:r>
+        <w:rPr>
+          <w:rFonts w:ascii="Century Gothic" w:eastAsia="Century Gothic" w:hAnsi="Century Gothic" w:cs="Century Gothic"/>
+          <w:color w:val="262626"/>
+          <w:sz w:val="32"/>
+        </w:rPr>
+        <w:t>…….12</w:t>
       </w:r>
     </w:p>
     <w:p>
@@ -4564,16 +4349,15 @@
           <w:color w:val="262626"/>
           <w:sz w:val="32"/>
         </w:rPr>
-        <w:t>Conclusion ……………………………………………</w:t>
-      </w:r>
-      <w:proofErr w:type="gramStart"/>
+        <w:t>Conclusion …………………………………………………</w:t>
+      </w:r>
       <w:r>
         <w:rPr>
           <w:rFonts w:ascii="Century Gothic" w:eastAsia="Century Gothic" w:hAnsi="Century Gothic" w:cs="Century Gothic"/>
           <w:color w:val="262626"/>
           <w:sz w:val="32"/>
         </w:rPr>
-        <w:t>……</w:t>
+        <w:t>.</w:t>
       </w:r>
       <w:r>
         <w:rPr>
@@ -4581,52 +4365,50 @@
           <w:color w:val="262626"/>
           <w:sz w:val="32"/>
         </w:rPr>
-        <w:t>.</w:t>
-      </w:r>
-      <w:proofErr w:type="gramEnd"/>
+        <w:t>.…</w:t>
+      </w:r>
       <w:r>
         <w:rPr>
           <w:rFonts w:ascii="Century Gothic" w:eastAsia="Century Gothic" w:hAnsi="Century Gothic" w:cs="Century Gothic"/>
           <w:color w:val="262626"/>
           <w:sz w:val="32"/>
         </w:rPr>
-        <w:t>.….</w:t>
-      </w:r>
-      <w:r>
+        <w:t>19</w:t>
+      </w:r>
+    </w:p>
+    <w:p>
+      <w:pPr>
+        <w:spacing w:after="150"/>
+        <w:ind w:left="-5" w:hanging="10"/>
         <w:rPr>
           <w:rFonts w:ascii="Century Gothic" w:eastAsia="Century Gothic" w:hAnsi="Century Gothic" w:cs="Century Gothic"/>
           <w:color w:val="262626"/>
           <w:sz w:val="32"/>
         </w:rPr>
-        <w:t>20</w:t>
-      </w:r>
-    </w:p>
-    <w:p>
-      <w:pPr>
-        <w:spacing w:after="150"/>
-        <w:ind w:left="-5" w:hanging="10"/>
+      </w:pPr>
+      <w:r>
         <w:rPr>
           <w:rFonts w:ascii="Century Gothic" w:eastAsia="Century Gothic" w:hAnsi="Century Gothic" w:cs="Century Gothic"/>
           <w:color w:val="262626"/>
           <w:sz w:val="32"/>
         </w:rPr>
-      </w:pPr>
+        <w:t xml:space="preserve">Références bibliographiques </w:t>
+      </w:r>
       <w:r>
         <w:rPr>
           <w:rFonts w:ascii="Century Gothic" w:eastAsia="Century Gothic" w:hAnsi="Century Gothic" w:cs="Century Gothic"/>
           <w:color w:val="262626"/>
           <w:sz w:val="32"/>
         </w:rPr>
-        <w:t>Références bibliographiques</w:t>
-      </w:r>
-      <w:proofErr w:type="gramStart"/>
+        <w:t>..</w:t>
+      </w:r>
       <w:r>
         <w:rPr>
           <w:rFonts w:ascii="Century Gothic" w:eastAsia="Century Gothic" w:hAnsi="Century Gothic" w:cs="Century Gothic"/>
           <w:color w:val="262626"/>
           <w:sz w:val="32"/>
         </w:rPr>
-        <w:t xml:space="preserve"> </w:t>
+        <w:t>……………………………</w:t>
       </w:r>
       <w:r>
         <w:rPr>
@@ -4634,16 +4416,23 @@
           <w:color w:val="262626"/>
           <w:sz w:val="32"/>
         </w:rPr>
-        <w:t>..</w:t>
-      </w:r>
-      <w:proofErr w:type="gramEnd"/>
+        <w:t>...</w:t>
+      </w:r>
       <w:r>
         <w:rPr>
           <w:rFonts w:ascii="Century Gothic" w:eastAsia="Century Gothic" w:hAnsi="Century Gothic" w:cs="Century Gothic"/>
           <w:color w:val="262626"/>
           <w:sz w:val="32"/>
         </w:rPr>
-        <w:t>………………………………21</w:t>
+        <w:t>2</w:t>
+      </w:r>
+      <w:r>
+        <w:rPr>
+          <w:rFonts w:ascii="Century Gothic" w:eastAsia="Century Gothic" w:hAnsi="Century Gothic" w:cs="Century Gothic"/>
+          <w:color w:val="262626"/>
+          <w:sz w:val="32"/>
+        </w:rPr>
+        <w:t>0</w:t>
       </w:r>
     </w:p>
     <w:p>
@@ -4662,11 +4451,15 @@
       <w:pPr>
         <w:spacing w:after="4"/>
       </w:pPr>
+    </w:p>
+    <w:p>
+      <w:pPr>
+        <w:spacing w:after="4"/>
+      </w:pPr>
       <w:r>
         <w:rPr>
           <w:noProof/>
         </w:rPr>
-        <w:lastRenderedPageBreak/>
         <mc:AlternateContent>
           <mc:Choice Requires="wpg">
             <w:drawing>
@@ -5460,16 +5253,6 @@
     </w:p>
     <w:p>
       <w:pPr>
-        <w:spacing w:after="0"/>
-      </w:pPr>
-    </w:p>
-    <w:p>
-      <w:pPr>
-        <w:spacing w:after="0"/>
-      </w:pPr>
-    </w:p>
-    <w:p>
-      <w:pPr>
         <w:spacing w:after="209" w:line="267" w:lineRule="auto"/>
         <w:ind w:left="10" w:right="39" w:hanging="10"/>
         <w:jc w:val="both"/>
@@ -5539,23 +5322,45 @@
         </w:rPr>
         <w:t xml:space="preserve">J'exprime ma profonde gratitude à tous les formateurs qui nous ont formés durant ces 2 années en particulier madame </w:t>
       </w:r>
-      <w:proofErr w:type="spellStart"/>
-      <w:r>
-        <w:rPr>
-          <w:rFonts w:ascii="Century Gothic" w:eastAsia="Century Gothic" w:hAnsi="Century Gothic" w:cs="Century Gothic"/>
+      <w:r>
+        <w:rPr>
+          <w:rFonts w:ascii="Century Gothic" w:eastAsia="Century Gothic" w:hAnsi="Century Gothic" w:cs="Century Gothic"/>
+          <w:b/>
+          <w:bCs/>
+          <w:i/>
+          <w:iCs/>
           <w:color w:val="262626"/>
           <w:sz w:val="28"/>
         </w:rPr>
         <w:t>Essoufiani</w:t>
       </w:r>
-      <w:proofErr w:type="spellEnd"/>
       <w:r>
         <w:rPr>
           <w:rFonts w:ascii="Century Gothic" w:eastAsia="Century Gothic" w:hAnsi="Century Gothic" w:cs="Century Gothic"/>
           <w:color w:val="262626"/>
           <w:sz w:val="28"/>
         </w:rPr>
-        <w:t xml:space="preserve"> et madame El Alami.</w:t>
+        <w:t xml:space="preserve"> et madame </w:t>
+      </w:r>
+      <w:r>
+        <w:rPr>
+          <w:rFonts w:ascii="Century Gothic" w:eastAsia="Century Gothic" w:hAnsi="Century Gothic" w:cs="Century Gothic"/>
+          <w:b/>
+          <w:bCs/>
+          <w:i/>
+          <w:iCs/>
+          <w:color w:val="262626"/>
+          <w:sz w:val="28"/>
+        </w:rPr>
+        <w:t>El Alami</w:t>
+      </w:r>
+      <w:r>
+        <w:rPr>
+          <w:rFonts w:ascii="Century Gothic" w:eastAsia="Century Gothic" w:hAnsi="Century Gothic" w:cs="Century Gothic"/>
+          <w:color w:val="262626"/>
+          <w:sz w:val="28"/>
+        </w:rPr>
+        <w:t>.</w:t>
       </w:r>
     </w:p>
     <w:p>
@@ -5619,7 +5424,132 @@
           <w:color w:val="262626"/>
           <w:sz w:val="28"/>
         </w:rPr>
-        <w:t>Enfin, je ne saurais terminer ces remerciements sans avoir une pensée pour tous nos formateurs, l'expression de ma plus profonde gratitude.</w:t>
+        <w:t xml:space="preserve">Je tiens à remercier tous ceux qui ont contribué d'une manière ou d'une autre au développement de ce projet. Par exemple </w:t>
+      </w:r>
+      <w:r>
+        <w:rPr>
+          <w:rFonts w:ascii="Century Gothic" w:eastAsia="Century Gothic" w:hAnsi="Century Gothic" w:cs="Century Gothic"/>
+          <w:i/>
+          <w:iCs/>
+          <w:color w:val="262626"/>
+          <w:sz w:val="28"/>
+          <w:szCs w:val="28"/>
+        </w:rPr>
+        <w:t xml:space="preserve">Assad </w:t>
+      </w:r>
+      <w:r>
+        <w:rPr>
+          <w:rFonts w:ascii="Century Gothic" w:eastAsia="Century Gothic" w:hAnsi="Century Gothic" w:cs="Century Gothic"/>
+          <w:i/>
+          <w:iCs/>
+          <w:color w:val="262626"/>
+          <w:sz w:val="28"/>
+          <w:szCs w:val="28"/>
+        </w:rPr>
+        <w:t>H</w:t>
+      </w:r>
+      <w:r>
+        <w:rPr>
+          <w:rFonts w:ascii="Century Gothic" w:eastAsia="Century Gothic" w:hAnsi="Century Gothic" w:cs="Century Gothic"/>
+          <w:i/>
+          <w:iCs/>
+          <w:color w:val="262626"/>
+          <w:sz w:val="28"/>
+          <w:szCs w:val="28"/>
+        </w:rPr>
+        <w:t>akki</w:t>
+      </w:r>
+      <w:r>
+        <w:rPr>
+          <w:rFonts w:ascii="Century Gothic" w:eastAsia="Century Gothic" w:hAnsi="Century Gothic" w:cs="Century Gothic"/>
+          <w:color w:val="262626"/>
+          <w:sz w:val="28"/>
+        </w:rPr>
+        <w:t xml:space="preserve"> qui est bon en design et qui m'a aidé à créer un logo pour le projet. Ainsi que mes autres amis </w:t>
+      </w:r>
+      <w:r>
+        <w:rPr>
+          <w:rFonts w:ascii="Century Gothic" w:eastAsia="Century Gothic" w:hAnsi="Century Gothic" w:cs="Century Gothic"/>
+          <w:i/>
+          <w:iCs/>
+          <w:color w:val="262626"/>
+          <w:sz w:val="28"/>
+          <w:szCs w:val="28"/>
+        </w:rPr>
+        <w:t>Yasser Mounir</w:t>
+      </w:r>
+      <w:r>
+        <w:rPr>
+          <w:rFonts w:ascii="Century Gothic" w:eastAsia="Century Gothic" w:hAnsi="Century Gothic" w:cs="Century Gothic"/>
+          <w:color w:val="262626"/>
+          <w:sz w:val="28"/>
+        </w:rPr>
+        <w:t xml:space="preserve">, </w:t>
+      </w:r>
+      <w:r>
+        <w:rPr>
+          <w:rFonts w:ascii="Century Gothic" w:eastAsia="Century Gothic" w:hAnsi="Century Gothic" w:cs="Century Gothic"/>
+          <w:i/>
+          <w:iCs/>
+          <w:color w:val="262626"/>
+          <w:sz w:val="28"/>
+          <w:szCs w:val="28"/>
+        </w:rPr>
+        <w:t>Ayman Khalil</w:t>
+      </w:r>
+      <w:r>
+        <w:rPr>
+          <w:rFonts w:ascii="Century Gothic" w:eastAsia="Century Gothic" w:hAnsi="Century Gothic" w:cs="Century Gothic"/>
+          <w:color w:val="262626"/>
+          <w:sz w:val="28"/>
+        </w:rPr>
+        <w:t xml:space="preserve">, </w:t>
+      </w:r>
+      <w:r>
+        <w:rPr>
+          <w:rFonts w:ascii="Century Gothic" w:eastAsia="Century Gothic" w:hAnsi="Century Gothic" w:cs="Century Gothic"/>
+          <w:i/>
+          <w:iCs/>
+          <w:color w:val="262626"/>
+          <w:sz w:val="28"/>
+          <w:szCs w:val="28"/>
+        </w:rPr>
+        <w:t>Tizougarine Abdelghafour</w:t>
+      </w:r>
+      <w:r>
+        <w:rPr>
+          <w:rFonts w:ascii="Century Gothic" w:eastAsia="Century Gothic" w:hAnsi="Century Gothic" w:cs="Century Gothic"/>
+          <w:color w:val="262626"/>
+          <w:sz w:val="28"/>
+        </w:rPr>
+        <w:t xml:space="preserve"> et </w:t>
+      </w:r>
+      <w:r>
+        <w:rPr>
+          <w:rFonts w:ascii="Century Gothic" w:eastAsia="Century Gothic" w:hAnsi="Century Gothic" w:cs="Century Gothic"/>
+          <w:i/>
+          <w:iCs/>
+          <w:color w:val="262626"/>
+          <w:sz w:val="28"/>
+          <w:szCs w:val="28"/>
+        </w:rPr>
+        <w:t>Abdellah Oubella</w:t>
+      </w:r>
+      <w:r>
+        <w:rPr>
+          <w:rFonts w:ascii="Century Gothic" w:eastAsia="Century Gothic" w:hAnsi="Century Gothic" w:cs="Century Gothic"/>
+          <w:color w:val="262626"/>
+          <w:sz w:val="28"/>
+        </w:rPr>
+        <w:t xml:space="preserve"> qui m'a beaucoup aidé</w:t>
+      </w:r>
+      <w:r>
+        <w:rPr>
+          <w:rFonts w:ascii="Century Gothic" w:eastAsia="Century Gothic" w:hAnsi="Century Gothic" w:cs="Century Gothic"/>
+          <w:color w:val="262626"/>
+          <w:sz w:val="28"/>
+        </w:rPr>
+        <w:t>.</w:t>
       </w:r>
     </w:p>
     <w:p>
@@ -5636,13 +5566,13 @@
         <mc:AlternateContent>
           <mc:Choice Requires="wpg">
             <w:drawing>
-              <wp:anchor distT="0" distB="0" distL="114300" distR="114300" simplePos="0" relativeHeight="251736064" behindDoc="0" locked="0" layoutInCell="1" allowOverlap="1" wp14:anchorId="3593A57A" wp14:editId="30A598AF">
+              <wp:anchor distT="0" distB="0" distL="114300" distR="114300" simplePos="0" relativeHeight="251736064" behindDoc="0" locked="0" layoutInCell="1" allowOverlap="1" wp14:anchorId="3593A57A" wp14:editId="44CE75C4">
                 <wp:simplePos x="0" y="0"/>
-                <wp:positionH relativeFrom="page">
-                  <wp:align>center</wp:align>
+                <wp:positionH relativeFrom="margin">
+                  <wp:posOffset>566432</wp:posOffset>
                 </wp:positionH>
                 <wp:positionV relativeFrom="paragraph">
-                  <wp:posOffset>569242</wp:posOffset>
+                  <wp:posOffset>921936</wp:posOffset>
                 </wp:positionV>
                 <wp:extent cx="4958080" cy="95250"/>
                 <wp:effectExtent l="0" t="0" r="13970" b="19050"/>
@@ -6080,7 +6010,7 @@
           </mc:Choice>
           <mc:Fallback>
             <w:pict>
-              <v:group w14:anchorId="4A5E64D6" id="Group 10364" o:spid="_x0000_s1026" style="position:absolute;margin-left:0;margin-top:44.8pt;width:390.4pt;height:7.5pt;z-index:251736064;mso-position-horizontal:center;mso-position-horizontal-relative:page" coordsize="49580,952" o:gfxdata="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">
+              <v:group w14:anchorId="556A79C7" id="Group 10364" o:spid="_x0000_s1026" style="position:absolute;margin-left:44.6pt;margin-top:72.6pt;width:390.4pt;height:7.5pt;z-index:251736064;mso-position-horizontal-relative:margin" coordsize="49580,952" o:gfxdata="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">
                 <v:shape id="Shape 165" o:spid="_x0000_s1027" style="position:absolute;top:381;width:17907;height:0;visibility:visible;mso-wrap-style:square;v-text-anchor:top" coordsize="1790700,0" o:gfxdata="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" path="m,l1790700,e" filled="f" strokecolor="#262626" strokeweight="1.5pt">
                   <v:path arrowok="t" textboxrect="0,0,1790700,0"/>
                 </v:shape>
@@ -6105,25 +6035,26 @@
                 <v:shape id="Shape 172" o:spid="_x0000_s1034" style="position:absolute;left:24269;width:1048;height:952;visibility:visible;mso-wrap-style:square;v-text-anchor:top" coordsize="104775,95250" o:gfxdata="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" path="m,47625l52451,r52324,47625l52451,95250,,47625xe" filled="f" strokecolor="#262626" strokeweight="2pt">
                   <v:path arrowok="t" textboxrect="0,0,104775,95250"/>
                 </v:shape>
-                <w10:wrap anchorx="page"/>
+                <w10:wrap anchorx="margin"/>
               </v:group>
             </w:pict>
           </mc:Fallback>
         </mc:AlternateContent>
       </w:r>
-      <w:r>
-        <w:t xml:space="preserve"> </w:t>
-      </w:r>
     </w:p>
     <w:p>
       <w:pPr>
         <w:spacing w:after="257"/>
       </w:pPr>
+    </w:p>
+    <w:p>
+      <w:pPr>
+        <w:spacing w:after="257"/>
+      </w:pPr>
       <w:r>
         <w:rPr>
           <w:noProof/>
         </w:rPr>
-        <w:lastRenderedPageBreak/>
         <mc:AlternateContent>
           <mc:Choice Requires="wpg">
             <w:drawing>
@@ -7132,22 +7063,22 @@
     <w:p>
       <w:pPr>
         <w:spacing w:after="252" w:line="267" w:lineRule="auto"/>
+        <w:ind w:left="-5" w:hanging="10"/>
         <w:jc w:val="both"/>
         <w:rPr>
           <w:rFonts w:ascii="Century Gothic" w:eastAsia="Century Gothic" w:hAnsi="Century Gothic" w:cs="Century Gothic"/>
-          <w:sz w:val="28"/>
-        </w:rPr>
-      </w:pPr>
-    </w:p>
-    <w:p>
-      <w:pPr>
-        <w:spacing w:after="252" w:line="267" w:lineRule="auto"/>
-        <w:jc w:val="both"/>
-        <w:rPr>
-          <w:rFonts w:ascii="Century Gothic" w:eastAsia="Century Gothic" w:hAnsi="Century Gothic" w:cs="Century Gothic"/>
-          <w:sz w:val="28"/>
-        </w:rPr>
-      </w:pPr>
+          <w:sz w:val="32"/>
+          <w:szCs w:val="32"/>
+        </w:rPr>
+      </w:pPr>
+      <w:r>
+        <w:rPr>
+          <w:rFonts w:ascii="Century Gothic" w:eastAsia="Century Gothic" w:hAnsi="Century Gothic" w:cs="Century Gothic"/>
+          <w:sz w:val="32"/>
+          <w:szCs w:val="32"/>
+        </w:rPr>
+        <w:t xml:space="preserve">Un site web est une application qui peut être manipulée directement en ligne par le navigateur web et ne nécessite pas ne nécessite pas d'installation sur les machines clientes, contrairement par exemple aux applications mobiles qui nécessite une installation pour être utilisé. </w:t>
+      </w:r>
     </w:p>
     <w:p>
       <w:pPr>
@@ -7156,57 +7087,33 @@
         <w:jc w:val="both"/>
         <w:rPr>
           <w:rFonts w:ascii="Century Gothic" w:eastAsia="Century Gothic" w:hAnsi="Century Gothic" w:cs="Century Gothic"/>
-          <w:sz w:val="28"/>
-        </w:rPr>
-      </w:pPr>
-      <w:r>
-        <w:rPr>
-          <w:rFonts w:ascii="Century Gothic" w:eastAsia="Century Gothic" w:hAnsi="Century Gothic" w:cs="Century Gothic"/>
-          <w:sz w:val="28"/>
-        </w:rPr>
-        <w:t>Un site web est une application qui peut être manipulée</w:t>
-      </w:r>
-      <w:r>
-        <w:rPr>
-          <w:rFonts w:ascii="Century Gothic" w:eastAsia="Century Gothic" w:hAnsi="Century Gothic" w:cs="Century Gothic"/>
-          <w:sz w:val="28"/>
-        </w:rPr>
-        <w:t xml:space="preserve"> </w:t>
-      </w:r>
-      <w:r>
-        <w:rPr>
-          <w:rFonts w:ascii="Century Gothic" w:eastAsia="Century Gothic" w:hAnsi="Century Gothic" w:cs="Century Gothic"/>
-          <w:sz w:val="28"/>
-        </w:rPr>
-        <w:t>directement en ligne par le navigateur web et ne nécessite pas ne nécessite pas d'installation sur les machines clientes,</w:t>
-      </w:r>
-      <w:r>
-        <w:rPr>
-          <w:rFonts w:ascii="Century Gothic" w:eastAsia="Century Gothic" w:hAnsi="Century Gothic" w:cs="Century Gothic"/>
-          <w:sz w:val="28"/>
-        </w:rPr>
-        <w:t xml:space="preserve"> </w:t>
-      </w:r>
-      <w:r>
-        <w:rPr>
-          <w:rFonts w:ascii="Century Gothic" w:eastAsia="Century Gothic" w:hAnsi="Century Gothic" w:cs="Century Gothic"/>
-          <w:sz w:val="28"/>
-        </w:rPr>
-        <w:t>contrairement par exemple aux applications mobiles</w:t>
-      </w:r>
-      <w:r>
-        <w:rPr>
-          <w:rFonts w:ascii="Century Gothic" w:eastAsia="Century Gothic" w:hAnsi="Century Gothic" w:cs="Century Gothic"/>
-          <w:sz w:val="28"/>
-        </w:rPr>
-        <w:t xml:space="preserve"> </w:t>
-      </w:r>
-      <w:r>
-        <w:rPr>
-          <w:rFonts w:ascii="Century Gothic" w:eastAsia="Century Gothic" w:hAnsi="Century Gothic" w:cs="Century Gothic"/>
-          <w:sz w:val="28"/>
-        </w:rPr>
-        <w:t xml:space="preserve">qui nécessite une installation pour être utilisé. </w:t>
+          <w:sz w:val="32"/>
+          <w:szCs w:val="32"/>
+        </w:rPr>
+      </w:pPr>
+      <w:r>
+        <w:rPr>
+          <w:rFonts w:ascii="Century Gothic" w:eastAsia="Century Gothic" w:hAnsi="Century Gothic" w:cs="Century Gothic"/>
+          <w:sz w:val="32"/>
+          <w:szCs w:val="32"/>
+        </w:rPr>
+        <w:t>Un site web est généralement installé sur un serveur et peut être manipulé en activant des widgets</w:t>
+      </w:r>
+      <w:r>
+        <w:rPr>
+          <w:rFonts w:ascii="Century Gothic" w:eastAsia="Century Gothic" w:hAnsi="Century Gothic" w:cs="Century Gothic"/>
+          <w:sz w:val="32"/>
+          <w:szCs w:val="32"/>
+        </w:rPr>
+        <w:t xml:space="preserve"> (boutons, texte, …)</w:t>
+      </w:r>
+      <w:r>
+        <w:rPr>
+          <w:rFonts w:ascii="Century Gothic" w:eastAsia="Century Gothic" w:hAnsi="Century Gothic" w:cs="Century Gothic"/>
+          <w:sz w:val="32"/>
+          <w:szCs w:val="32"/>
+        </w:rPr>
+        <w:t xml:space="preserve"> en utilisant un navigateur web, via un réseau informatique.</w:t>
       </w:r>
     </w:p>
     <w:p>
@@ -7216,118 +7123,34 @@
         <w:jc w:val="both"/>
         <w:rPr>
           <w:rFonts w:ascii="Century Gothic" w:eastAsia="Century Gothic" w:hAnsi="Century Gothic" w:cs="Century Gothic"/>
-          <w:sz w:val="28"/>
-        </w:rPr>
-      </w:pPr>
-      <w:r>
-        <w:rPr>
-          <w:rFonts w:ascii="Century Gothic" w:eastAsia="Century Gothic" w:hAnsi="Century Gothic" w:cs="Century Gothic"/>
-          <w:sz w:val="28"/>
-        </w:rPr>
-        <w:t>U</w:t>
-      </w:r>
-      <w:r>
-        <w:rPr>
-          <w:rFonts w:ascii="Century Gothic" w:eastAsia="Century Gothic" w:hAnsi="Century Gothic" w:cs="Century Gothic"/>
-          <w:sz w:val="28"/>
-        </w:rPr>
-        <w:t>n site web est généralement installé sur un serveur et peut être manipulé en activant des widgets</w:t>
-      </w:r>
-      <w:r>
-        <w:rPr>
-          <w:rFonts w:ascii="Century Gothic" w:eastAsia="Century Gothic" w:hAnsi="Century Gothic" w:cs="Century Gothic"/>
-          <w:sz w:val="28"/>
-        </w:rPr>
-        <w:t xml:space="preserve"> (</w:t>
-      </w:r>
-      <w:r>
-        <w:rPr>
-          <w:rFonts w:ascii="Century Gothic" w:eastAsia="Century Gothic" w:hAnsi="Century Gothic" w:cs="Century Gothic"/>
-          <w:sz w:val="28"/>
-        </w:rPr>
-        <w:t>boutons, texte</w:t>
-      </w:r>
-      <w:r>
-        <w:rPr>
-          <w:rFonts w:ascii="Century Gothic" w:eastAsia="Century Gothic" w:hAnsi="Century Gothic" w:cs="Century Gothic"/>
-          <w:sz w:val="28"/>
-        </w:rPr>
-        <w:t>, …)</w:t>
-      </w:r>
-      <w:r>
-        <w:rPr>
-          <w:rFonts w:ascii="Century Gothic" w:eastAsia="Century Gothic" w:hAnsi="Century Gothic" w:cs="Century Gothic"/>
-          <w:sz w:val="28"/>
-        </w:rPr>
-        <w:t xml:space="preserve"> en utilisant un navigateur web, via un réseau informatique.</w:t>
-      </w:r>
-    </w:p>
-    <w:p>
-      <w:pPr>
-        <w:spacing w:after="252" w:line="267" w:lineRule="auto"/>
-        <w:ind w:left="-5" w:hanging="10"/>
-        <w:jc w:val="both"/>
-        <w:rPr>
-          <w:rFonts w:ascii="Century Gothic" w:eastAsia="Century Gothic" w:hAnsi="Century Gothic" w:cs="Century Gothic"/>
-          <w:sz w:val="28"/>
-        </w:rPr>
-      </w:pPr>
-      <w:r>
-        <w:rPr>
-          <w:rFonts w:ascii="Century Gothic" w:eastAsia="Century Gothic" w:hAnsi="Century Gothic" w:cs="Century Gothic"/>
-          <w:sz w:val="28"/>
+          <w:sz w:val="32"/>
+          <w:szCs w:val="32"/>
+        </w:rPr>
+      </w:pPr>
+      <w:r>
+        <w:rPr>
+          <w:rFonts w:ascii="Century Gothic" w:eastAsia="Century Gothic" w:hAnsi="Century Gothic" w:cs="Century Gothic"/>
+          <w:sz w:val="32"/>
+          <w:szCs w:val="32"/>
         </w:rPr>
         <w:t xml:space="preserve">L'objectif de ce </w:t>
       </w:r>
       <w:r>
         <w:rPr>
           <w:rFonts w:ascii="Century Gothic" w:eastAsia="Century Gothic" w:hAnsi="Century Gothic" w:cs="Century Gothic"/>
-          <w:sz w:val="28"/>
+          <w:sz w:val="32"/>
+          <w:szCs w:val="32"/>
         </w:rPr>
         <w:t>projet</w:t>
       </w:r>
       <w:r>
         <w:rPr>
           <w:rFonts w:ascii="Century Gothic" w:eastAsia="Century Gothic" w:hAnsi="Century Gothic" w:cs="Century Gothic"/>
-          <w:sz w:val="28"/>
-        </w:rPr>
-        <w:t xml:space="preserve"> est de créer un site web qui facilite la procédure pour trouver un donneur de sang ou en devenir un</w:t>
-      </w:r>
-      <w:r>
-        <w:rPr>
-          <w:rFonts w:ascii="Century Gothic" w:eastAsia="Century Gothic" w:hAnsi="Century Gothic" w:cs="Century Gothic"/>
-          <w:sz w:val="28"/>
-        </w:rPr>
-        <w:t xml:space="preserve">, </w:t>
-      </w:r>
-      <w:r>
-        <w:rPr>
-          <w:rFonts w:ascii="Century Gothic" w:eastAsia="Century Gothic" w:hAnsi="Century Gothic" w:cs="Century Gothic"/>
-          <w:sz w:val="28"/>
-        </w:rPr>
-        <w:t>qui résout le problème de la recherche d'un donneur de sang le plus rapidement possible, notamment dans les cas critiques qui peuvent sauver des vies.</w:t>
-      </w:r>
-    </w:p>
-    <w:p>
-      <w:pPr>
-        <w:spacing w:after="252" w:line="267" w:lineRule="auto"/>
-        <w:ind w:left="-5" w:hanging="10"/>
-        <w:jc w:val="both"/>
-      </w:pPr>
-    </w:p>
-    <w:p>
-      <w:pPr>
-        <w:spacing w:after="252" w:line="267" w:lineRule="auto"/>
-        <w:ind w:left="-5" w:hanging="10"/>
-        <w:jc w:val="both"/>
-      </w:pPr>
-    </w:p>
-    <w:p>
-      <w:pPr>
-        <w:spacing w:after="252" w:line="267" w:lineRule="auto"/>
-        <w:ind w:left="-5" w:hanging="10"/>
-        <w:jc w:val="both"/>
-      </w:pPr>
+          <w:sz w:val="32"/>
+          <w:szCs w:val="32"/>
+        </w:rPr>
+        <w:t xml:space="preserve"> est de créer un site web qui facilite la procédure pour trouver un donneur de sang ou en devenir un, qui résout le problème de la recherche d'un donneur de sang le plus rapidement possible, notamment dans les cas critiques qui peuvent sauver des vies.</w:t>
+      </w:r>
     </w:p>
     <w:p>
       <w:pPr>
@@ -7356,13 +7179,13 @@
         <mc:AlternateContent>
           <mc:Choice Requires="wpg">
             <w:drawing>
-              <wp:anchor distT="0" distB="0" distL="114300" distR="114300" simplePos="0" relativeHeight="251753472" behindDoc="0" locked="0" layoutInCell="1" allowOverlap="1" wp14:anchorId="47090E51" wp14:editId="7983574C">
+              <wp:anchor distT="0" distB="0" distL="114300" distR="114300" simplePos="0" relativeHeight="251753472" behindDoc="0" locked="0" layoutInCell="1" allowOverlap="1" wp14:anchorId="47090E51" wp14:editId="3F7501C6">
                 <wp:simplePos x="0" y="0"/>
                 <wp:positionH relativeFrom="page">
-                  <wp:posOffset>1209261</wp:posOffset>
+                  <wp:posOffset>1252172</wp:posOffset>
                 </wp:positionH>
                 <wp:positionV relativeFrom="paragraph">
-                  <wp:posOffset>37465</wp:posOffset>
+                  <wp:posOffset>356643</wp:posOffset>
                 </wp:positionV>
                 <wp:extent cx="4958080" cy="95250"/>
                 <wp:effectExtent l="0" t="0" r="13970" b="19050"/>
@@ -7800,7 +7623,7 @@
           </mc:Choice>
           <mc:Fallback>
             <w:pict>
-              <v:group w14:anchorId="50003917" id="Group 11238" o:spid="_x0000_s1026" style="position:absolute;margin-left:95.2pt;margin-top:2.95pt;width:390.4pt;height:7.5pt;z-index:251753472;mso-position-horizontal-relative:page" coordsize="49580,952" o:gfxdata="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">
+              <v:group w14:anchorId="3C56C0D1" id="Group 11238" o:spid="_x0000_s1026" style="position:absolute;margin-left:98.6pt;margin-top:28.1pt;width:390.4pt;height:7.5pt;z-index:251753472;mso-position-horizontal-relative:page" coordsize="49580,952" o:gfxdata="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">
                 <v:shape id="Shape 165" o:spid="_x0000_s1027" style="position:absolute;top:381;width:17907;height:0;visibility:visible;mso-wrap-style:square;v-text-anchor:top" coordsize="1790700,0" o:gfxdata="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" path="m,l1790700,e" filled="f" strokecolor="#262626" strokeweight="1.5pt">
                   <v:path arrowok="t" textboxrect="0,0,1790700,0"/>
                 </v:shape>
@@ -7837,7 +7660,8 @@
         <w:spacing w:after="0"/>
         <w:rPr>
           <w:rFonts w:ascii="Century Gothic" w:eastAsia="Century Gothic" w:hAnsi="Century Gothic" w:cs="Century Gothic"/>
-          <w:sz w:val="28"/>
+          <w:sz w:val="36"/>
+          <w:szCs w:val="36"/>
         </w:rPr>
       </w:pPr>
       <w:r>
@@ -8782,829 +8606,121 @@
     </w:p>
     <w:p>
       <w:pPr>
-        <w:spacing w:after="11" w:line="267" w:lineRule="auto"/>
-        <w:ind w:left="-5" w:hanging="10"/>
-        <w:jc w:val="both"/>
-        <w:rPr>
-          <w:rFonts w:ascii="Century Gothic" w:hAnsi="Century Gothic"/>
-          <w:color w:val="000000" w:themeColor="text1"/>
-          <w:sz w:val="28"/>
-          <w:szCs w:val="28"/>
-          <w:shd w:val="clear" w:color="auto" w:fill="FFFFFF"/>
-        </w:rPr>
-      </w:pPr>
-      <w:r>
+        <w:spacing w:after="0"/>
         <w:rPr>
           <w:rStyle w:val="word"/>
           <w:rFonts w:ascii="Century Gothic" w:hAnsi="Century Gothic"/>
           <w:color w:val="000000" w:themeColor="text1"/>
-          <w:sz w:val="28"/>
-          <w:szCs w:val="28"/>
-        </w:rPr>
-        <w:t>L’entreprise</w:t>
-      </w:r>
-      <w:r>
-        <w:rPr>
-          <w:rFonts w:ascii="Century Gothic" w:hAnsi="Century Gothic"/>
-          <w:color w:val="000000" w:themeColor="text1"/>
-          <w:sz w:val="28"/>
-          <w:szCs w:val="28"/>
-          <w:shd w:val="clear" w:color="auto" w:fill="FFFFFF"/>
-        </w:rPr>
-        <w:t> </w:t>
-      </w:r>
-      <w:r>
-        <w:rPr>
-          <w:rStyle w:val="word"/>
-          <w:rFonts w:ascii="Century Gothic" w:hAnsi="Century Gothic"/>
-          <w:i/>
-          <w:iCs/>
-          <w:color w:val="000000" w:themeColor="text1"/>
-          <w:sz w:val="28"/>
-          <w:szCs w:val="28"/>
-        </w:rPr>
-        <w:t>MODERN</w:t>
-      </w:r>
-      <w:r>
-        <w:rPr>
-          <w:rFonts w:ascii="Century Gothic" w:hAnsi="Century Gothic"/>
-          <w:color w:val="000000" w:themeColor="text1"/>
-          <w:sz w:val="28"/>
-          <w:szCs w:val="28"/>
-          <w:shd w:val="clear" w:color="auto" w:fill="FFFFFF"/>
-        </w:rPr>
-        <w:t> </w:t>
-      </w:r>
-      <w:r>
-        <w:rPr>
-          <w:rStyle w:val="word"/>
-          <w:rFonts w:ascii="Century Gothic" w:hAnsi="Century Gothic"/>
-          <w:i/>
-          <w:iCs/>
-          <w:color w:val="000000" w:themeColor="text1"/>
-          <w:sz w:val="28"/>
-          <w:szCs w:val="28"/>
-        </w:rPr>
-        <w:t>SERVICES</w:t>
-      </w:r>
-      <w:r>
-        <w:rPr>
-          <w:rFonts w:ascii="Century Gothic" w:hAnsi="Century Gothic"/>
-          <w:color w:val="000000" w:themeColor="text1"/>
-          <w:sz w:val="28"/>
-          <w:szCs w:val="28"/>
-          <w:shd w:val="clear" w:color="auto" w:fill="FFFFFF"/>
-        </w:rPr>
-        <w:t> </w:t>
-      </w:r>
-      <w:r>
-        <w:rPr>
-          <w:rStyle w:val="word"/>
-          <w:rFonts w:ascii="Century Gothic" w:hAnsi="Century Gothic"/>
-          <w:i/>
-          <w:iCs/>
-          <w:color w:val="000000" w:themeColor="text1"/>
-          <w:sz w:val="28"/>
-          <w:szCs w:val="28"/>
-        </w:rPr>
-        <w:t>RECRUTEMENTS</w:t>
-      </w:r>
-      <w:r>
-        <w:rPr>
-          <w:rFonts w:ascii="Century Gothic" w:hAnsi="Century Gothic"/>
-          <w:color w:val="000000" w:themeColor="text1"/>
-          <w:sz w:val="28"/>
-          <w:szCs w:val="28"/>
-          <w:shd w:val="clear" w:color="auto" w:fill="FFFFFF"/>
-        </w:rPr>
-        <w:t> </w:t>
-      </w:r>
+          <w:sz w:val="36"/>
+          <w:szCs w:val="36"/>
+        </w:rPr>
+      </w:pPr>
       <w:r>
         <w:rPr>
           <w:rStyle w:val="word"/>
           <w:rFonts w:ascii="Century Gothic" w:hAnsi="Century Gothic"/>
           <w:color w:val="000000" w:themeColor="text1"/>
-          <w:sz w:val="28"/>
-          <w:szCs w:val="28"/>
-        </w:rPr>
-        <w:t>se</w:t>
-      </w:r>
-      <w:r>
-        <w:rPr>
-          <w:rFonts w:ascii="Century Gothic" w:hAnsi="Century Gothic"/>
-          <w:color w:val="000000" w:themeColor="text1"/>
-          <w:sz w:val="28"/>
-          <w:szCs w:val="28"/>
-          <w:shd w:val="clear" w:color="auto" w:fill="FFFFFF"/>
-        </w:rPr>
-        <w:t> </w:t>
-      </w:r>
-      <w:r>
+          <w:sz w:val="36"/>
+          <w:szCs w:val="36"/>
+        </w:rPr>
+        <w:t>RedCell est un projet de site web de fin d'études conçu pour résoudre le problème de la recherche rapide d'un donneur de sang, qui peut sauver des vies dans des cas critiques.</w:t>
+      </w:r>
+    </w:p>
+    <w:p>
+      <w:pPr>
+        <w:spacing w:after="0"/>
         <w:rPr>
           <w:rStyle w:val="word"/>
           <w:rFonts w:ascii="Century Gothic" w:hAnsi="Century Gothic"/>
           <w:color w:val="000000" w:themeColor="text1"/>
-          <w:sz w:val="28"/>
-          <w:szCs w:val="28"/>
-        </w:rPr>
-        <w:t>spécialise</w:t>
-      </w:r>
-      <w:r>
-        <w:rPr>
-          <w:rFonts w:ascii="Century Gothic" w:hAnsi="Century Gothic"/>
-          <w:color w:val="000000" w:themeColor="text1"/>
-          <w:sz w:val="28"/>
-          <w:szCs w:val="28"/>
-          <w:shd w:val="clear" w:color="auto" w:fill="FFFFFF"/>
-        </w:rPr>
-        <w:t> </w:t>
-      </w:r>
-      <w:r>
+          <w:sz w:val="36"/>
+          <w:szCs w:val="36"/>
+        </w:rPr>
+      </w:pPr>
+    </w:p>
+    <w:p>
+      <w:pPr>
+        <w:spacing w:after="0"/>
         <w:rPr>
           <w:rStyle w:val="word"/>
           <w:rFonts w:ascii="Century Gothic" w:hAnsi="Century Gothic"/>
           <w:color w:val="000000" w:themeColor="text1"/>
-          <w:sz w:val="28"/>
-          <w:szCs w:val="28"/>
-        </w:rPr>
-        <w:t>dans</w:t>
-      </w:r>
-      <w:r>
-        <w:rPr>
-          <w:rFonts w:ascii="Century Gothic" w:hAnsi="Century Gothic"/>
-          <w:color w:val="000000" w:themeColor="text1"/>
-          <w:sz w:val="28"/>
-          <w:szCs w:val="28"/>
-          <w:shd w:val="clear" w:color="auto" w:fill="FFFFFF"/>
-        </w:rPr>
-        <w:t> </w:t>
-      </w:r>
+          <w:sz w:val="36"/>
+          <w:szCs w:val="36"/>
+        </w:rPr>
+      </w:pPr>
       <w:r>
         <w:rPr>
           <w:rStyle w:val="word"/>
           <w:rFonts w:ascii="Century Gothic" w:hAnsi="Century Gothic"/>
           <w:color w:val="000000" w:themeColor="text1"/>
-          <w:sz w:val="28"/>
-          <w:szCs w:val="28"/>
-        </w:rPr>
-        <w:t>le</w:t>
-      </w:r>
-      <w:r>
-        <w:rPr>
-          <w:rFonts w:ascii="Century Gothic" w:hAnsi="Century Gothic"/>
-          <w:color w:val="000000" w:themeColor="text1"/>
-          <w:sz w:val="28"/>
-          <w:szCs w:val="28"/>
-          <w:shd w:val="clear" w:color="auto" w:fill="FFFFFF"/>
-        </w:rPr>
-        <w:t> </w:t>
-      </w:r>
-      <w:r>
+          <w:sz w:val="36"/>
+          <w:szCs w:val="36"/>
+        </w:rPr>
+        <w:t>Les utilisateurs peuvent s'inscrire et devenir donneurs, un donneur a le choix d'être disponible ou non, le donneur ne sera visible dans le résultat de la recherche que si son statut est disponible.</w:t>
+      </w:r>
+    </w:p>
+    <w:p>
+      <w:pPr>
+        <w:spacing w:after="0"/>
         <w:rPr>
           <w:rStyle w:val="word"/>
           <w:rFonts w:ascii="Century Gothic" w:hAnsi="Century Gothic"/>
           <w:color w:val="000000" w:themeColor="text1"/>
-          <w:sz w:val="28"/>
-          <w:szCs w:val="28"/>
-        </w:rPr>
-        <w:t>conseil</w:t>
-      </w:r>
-      <w:r>
-        <w:rPr>
-          <w:rFonts w:ascii="Century Gothic" w:hAnsi="Century Gothic"/>
-          <w:color w:val="000000" w:themeColor="text1"/>
-          <w:sz w:val="28"/>
-          <w:szCs w:val="28"/>
-          <w:shd w:val="clear" w:color="auto" w:fill="FFFFFF"/>
-        </w:rPr>
-        <w:t> </w:t>
-      </w:r>
-      <w:r>
+          <w:sz w:val="36"/>
+          <w:szCs w:val="36"/>
+        </w:rPr>
+      </w:pPr>
+    </w:p>
+    <w:p>
+      <w:pPr>
+        <w:spacing w:after="0"/>
         <w:rPr>
           <w:rStyle w:val="word"/>
           <w:rFonts w:ascii="Century Gothic" w:hAnsi="Century Gothic"/>
           <w:color w:val="000000" w:themeColor="text1"/>
-          <w:sz w:val="28"/>
-          <w:szCs w:val="28"/>
-        </w:rPr>
-        <w:t>en</w:t>
-      </w:r>
-      <w:r>
-        <w:rPr>
-          <w:rFonts w:ascii="Century Gothic" w:hAnsi="Century Gothic"/>
-          <w:color w:val="000000" w:themeColor="text1"/>
-          <w:sz w:val="28"/>
-          <w:szCs w:val="28"/>
-          <w:shd w:val="clear" w:color="auto" w:fill="FFFFFF"/>
-        </w:rPr>
-        <w:t> </w:t>
-      </w:r>
+          <w:sz w:val="36"/>
+          <w:szCs w:val="36"/>
+        </w:rPr>
+      </w:pPr>
       <w:r>
         <w:rPr>
           <w:rStyle w:val="word"/>
           <w:rFonts w:ascii="Century Gothic" w:hAnsi="Century Gothic"/>
           <w:color w:val="000000" w:themeColor="text1"/>
-          <w:sz w:val="28"/>
-          <w:szCs w:val="28"/>
-        </w:rPr>
-        <w:t>gestion</w:t>
-      </w:r>
-      <w:r>
-        <w:rPr>
-          <w:rFonts w:ascii="Century Gothic" w:hAnsi="Century Gothic"/>
-          <w:color w:val="000000" w:themeColor="text1"/>
-          <w:sz w:val="28"/>
-          <w:szCs w:val="28"/>
-          <w:shd w:val="clear" w:color="auto" w:fill="FFFFFF"/>
-        </w:rPr>
-        <w:t>, </w:t>
-      </w:r>
+          <w:sz w:val="36"/>
+          <w:szCs w:val="36"/>
+        </w:rPr>
+        <w:t>Le donneur peut supprimer son compte quand il le souhaite.</w:t>
+      </w:r>
+    </w:p>
+    <w:p>
+      <w:pPr>
+        <w:spacing w:after="0"/>
+        <w:rPr>
+          <w:rFonts w:ascii="Century Gothic" w:eastAsia="Century Gothic" w:hAnsi="Century Gothic" w:cs="Century Gothic"/>
+          <w:sz w:val="36"/>
+          <w:szCs w:val="36"/>
+        </w:rPr>
+      </w:pPr>
       <w:r>
         <w:rPr>
           <w:rStyle w:val="word"/>
           <w:rFonts w:ascii="Century Gothic" w:hAnsi="Century Gothic"/>
           <w:color w:val="000000" w:themeColor="text1"/>
-          <w:sz w:val="28"/>
-          <w:szCs w:val="28"/>
-        </w:rPr>
-        <w:t>le</w:t>
-      </w:r>
-      <w:r>
-        <w:rPr>
-          <w:rFonts w:ascii="Century Gothic" w:hAnsi="Century Gothic"/>
-          <w:color w:val="000000" w:themeColor="text1"/>
-          <w:sz w:val="28"/>
-          <w:szCs w:val="28"/>
-          <w:shd w:val="clear" w:color="auto" w:fill="FFFFFF"/>
-        </w:rPr>
-        <w:t> </w:t>
-      </w:r>
-      <w:r>
-        <w:rPr>
-          <w:rStyle w:val="word"/>
-          <w:rFonts w:ascii="Century Gothic" w:hAnsi="Century Gothic"/>
-          <w:color w:val="000000" w:themeColor="text1"/>
-          <w:sz w:val="28"/>
-          <w:szCs w:val="28"/>
-        </w:rPr>
-        <w:t>service</w:t>
-      </w:r>
-      <w:r>
-        <w:rPr>
-          <w:rFonts w:ascii="Century Gothic" w:hAnsi="Century Gothic"/>
-          <w:color w:val="000000" w:themeColor="text1"/>
-          <w:sz w:val="28"/>
-          <w:szCs w:val="28"/>
-          <w:shd w:val="clear" w:color="auto" w:fill="FFFFFF"/>
-        </w:rPr>
-        <w:t>, </w:t>
-      </w:r>
-      <w:r>
-        <w:rPr>
-          <w:rStyle w:val="word"/>
-          <w:rFonts w:ascii="Century Gothic" w:hAnsi="Century Gothic"/>
-          <w:color w:val="000000" w:themeColor="text1"/>
-          <w:sz w:val="28"/>
-          <w:szCs w:val="28"/>
-        </w:rPr>
-        <w:t>le</w:t>
-      </w:r>
-      <w:r>
-        <w:rPr>
-          <w:rFonts w:ascii="Century Gothic" w:hAnsi="Century Gothic"/>
-          <w:color w:val="000000" w:themeColor="text1"/>
-          <w:sz w:val="28"/>
-          <w:szCs w:val="28"/>
-          <w:shd w:val="clear" w:color="auto" w:fill="FFFFFF"/>
-        </w:rPr>
-        <w:t> </w:t>
-      </w:r>
-      <w:r>
-        <w:rPr>
-          <w:rStyle w:val="word"/>
-          <w:rFonts w:ascii="Century Gothic" w:hAnsi="Century Gothic"/>
-          <w:color w:val="000000" w:themeColor="text1"/>
-          <w:sz w:val="28"/>
-          <w:szCs w:val="28"/>
-        </w:rPr>
-        <w:t>recrutement</w:t>
-      </w:r>
-      <w:r>
-        <w:rPr>
-          <w:rFonts w:ascii="Century Gothic" w:hAnsi="Century Gothic"/>
-          <w:color w:val="000000" w:themeColor="text1"/>
-          <w:sz w:val="28"/>
-          <w:szCs w:val="28"/>
-          <w:shd w:val="clear" w:color="auto" w:fill="FFFFFF"/>
-        </w:rPr>
-        <w:t> </w:t>
-      </w:r>
-      <w:r>
-        <w:rPr>
-          <w:rStyle w:val="word"/>
-          <w:rFonts w:ascii="Century Gothic" w:hAnsi="Century Gothic"/>
-          <w:color w:val="000000" w:themeColor="text1"/>
-          <w:sz w:val="28"/>
-          <w:szCs w:val="28"/>
-        </w:rPr>
-        <w:t>et</w:t>
-      </w:r>
-      <w:r>
-        <w:rPr>
-          <w:rFonts w:ascii="Century Gothic" w:hAnsi="Century Gothic"/>
-          <w:color w:val="000000" w:themeColor="text1"/>
-          <w:sz w:val="28"/>
-          <w:szCs w:val="28"/>
-          <w:shd w:val="clear" w:color="auto" w:fill="FFFFFF"/>
-        </w:rPr>
-        <w:t> </w:t>
-      </w:r>
-      <w:r>
-        <w:rPr>
-          <w:rStyle w:val="word"/>
-          <w:rFonts w:ascii="Century Gothic" w:hAnsi="Century Gothic"/>
-          <w:color w:val="000000" w:themeColor="text1"/>
-          <w:sz w:val="28"/>
-          <w:szCs w:val="28"/>
-        </w:rPr>
-        <w:t>le</w:t>
-      </w:r>
-      <w:r>
-        <w:rPr>
-          <w:rFonts w:ascii="Century Gothic" w:hAnsi="Century Gothic"/>
-          <w:color w:val="000000" w:themeColor="text1"/>
-          <w:sz w:val="28"/>
-          <w:szCs w:val="28"/>
-          <w:shd w:val="clear" w:color="auto" w:fill="FFFFFF"/>
-        </w:rPr>
-        <w:t> </w:t>
-      </w:r>
-      <w:r>
-        <w:rPr>
-          <w:rStyle w:val="word"/>
-          <w:rFonts w:ascii="Century Gothic" w:hAnsi="Century Gothic"/>
-          <w:color w:val="000000" w:themeColor="text1"/>
-          <w:sz w:val="28"/>
-          <w:szCs w:val="28"/>
-        </w:rPr>
-        <w:t>coaching</w:t>
-      </w:r>
-      <w:r>
-        <w:rPr>
-          <w:rFonts w:ascii="Century Gothic" w:hAnsi="Century Gothic"/>
-          <w:color w:val="000000" w:themeColor="text1"/>
-          <w:sz w:val="28"/>
-          <w:szCs w:val="28"/>
-          <w:shd w:val="clear" w:color="auto" w:fill="FFFFFF"/>
-        </w:rPr>
-        <w:t>.</w:t>
-      </w:r>
-    </w:p>
-    <w:p>
-      <w:pPr>
-        <w:spacing w:after="11" w:line="267" w:lineRule="auto"/>
-        <w:ind w:left="-5" w:hanging="10"/>
-        <w:jc w:val="both"/>
-        <w:rPr>
-          <w:rFonts w:ascii="Century Gothic" w:hAnsi="Century Gothic"/>
-          <w:color w:val="000000" w:themeColor="text1"/>
-          <w:sz w:val="28"/>
-          <w:szCs w:val="28"/>
-          <w:shd w:val="clear" w:color="auto" w:fill="FFFFFF"/>
-        </w:rPr>
-      </w:pPr>
-      <w:r>
-        <w:rPr>
-          <w:rStyle w:val="word"/>
-          <w:rFonts w:ascii="Century Gothic" w:hAnsi="Century Gothic"/>
-          <w:color w:val="000000" w:themeColor="text1"/>
-          <w:sz w:val="28"/>
-          <w:szCs w:val="28"/>
-        </w:rPr>
-        <w:t>Implanté</w:t>
-      </w:r>
-      <w:r>
-        <w:rPr>
-          <w:rFonts w:ascii="Century Gothic" w:hAnsi="Century Gothic"/>
-          <w:color w:val="000000" w:themeColor="text1"/>
-          <w:sz w:val="28"/>
-          <w:szCs w:val="28"/>
-          <w:shd w:val="clear" w:color="auto" w:fill="FFFFFF"/>
-        </w:rPr>
-        <w:t> </w:t>
-      </w:r>
-      <w:r>
-        <w:rPr>
-          <w:rStyle w:val="word"/>
-          <w:rFonts w:ascii="Century Gothic" w:hAnsi="Century Gothic"/>
-          <w:color w:val="000000" w:themeColor="text1"/>
-          <w:sz w:val="28"/>
-          <w:szCs w:val="28"/>
-        </w:rPr>
-        <w:t>à</w:t>
-      </w:r>
-      <w:r>
-        <w:rPr>
-          <w:rFonts w:ascii="Century Gothic" w:hAnsi="Century Gothic"/>
-          <w:color w:val="000000" w:themeColor="text1"/>
-          <w:sz w:val="28"/>
-          <w:szCs w:val="28"/>
-          <w:shd w:val="clear" w:color="auto" w:fill="FFFFFF"/>
-        </w:rPr>
-        <w:t> </w:t>
-      </w:r>
-      <w:r>
-        <w:rPr>
-          <w:rStyle w:val="word"/>
-          <w:rFonts w:ascii="Century Gothic" w:hAnsi="Century Gothic"/>
-          <w:color w:val="000000" w:themeColor="text1"/>
-          <w:sz w:val="28"/>
-          <w:szCs w:val="28"/>
-        </w:rPr>
-        <w:t>Casablanca</w:t>
-      </w:r>
-      <w:r>
-        <w:rPr>
-          <w:rFonts w:ascii="Century Gothic" w:hAnsi="Century Gothic"/>
-          <w:color w:val="000000" w:themeColor="text1"/>
-          <w:sz w:val="28"/>
-          <w:szCs w:val="28"/>
-          <w:shd w:val="clear" w:color="auto" w:fill="FFFFFF"/>
-        </w:rPr>
-        <w:t> </w:t>
-      </w:r>
-      <w:r>
-        <w:rPr>
-          <w:rStyle w:val="word"/>
-          <w:rFonts w:ascii="Century Gothic" w:hAnsi="Century Gothic"/>
-          <w:color w:val="000000" w:themeColor="text1"/>
-          <w:sz w:val="28"/>
-          <w:szCs w:val="28"/>
-        </w:rPr>
-        <w:t>et</w:t>
-      </w:r>
-      <w:r>
-        <w:rPr>
-          <w:rFonts w:ascii="Century Gothic" w:hAnsi="Century Gothic"/>
-          <w:color w:val="000000" w:themeColor="text1"/>
-          <w:sz w:val="28"/>
-          <w:szCs w:val="28"/>
-          <w:shd w:val="clear" w:color="auto" w:fill="FFFFFF"/>
-        </w:rPr>
-        <w:t> </w:t>
-      </w:r>
-      <w:r>
-        <w:rPr>
-          <w:rFonts w:ascii="Century Gothic" w:eastAsia="Century Gothic" w:hAnsi="Century Gothic" w:cs="Century Gothic"/>
-          <w:sz w:val="28"/>
-        </w:rPr>
-        <w:t xml:space="preserve">Fondée par </w:t>
-      </w:r>
-      <w:proofErr w:type="spellStart"/>
-      <w:r>
-        <w:rPr>
-          <w:rFonts w:ascii="Century Gothic" w:eastAsia="Century Gothic" w:hAnsi="Century Gothic" w:cs="Century Gothic"/>
-          <w:i/>
-          <w:iCs/>
-          <w:sz w:val="28"/>
-        </w:rPr>
-        <w:t>Benezzine</w:t>
-      </w:r>
-      <w:proofErr w:type="spellEnd"/>
-      <w:r>
-        <w:rPr>
-          <w:rFonts w:ascii="Century Gothic" w:eastAsia="Century Gothic" w:hAnsi="Century Gothic" w:cs="Century Gothic"/>
-          <w:i/>
-          <w:iCs/>
-          <w:sz w:val="28"/>
-        </w:rPr>
-        <w:t xml:space="preserve"> Issam</w:t>
-      </w:r>
-      <w:r>
-        <w:rPr>
-          <w:rFonts w:ascii="Century Gothic" w:eastAsia="Century Gothic" w:hAnsi="Century Gothic" w:cs="Century Gothic"/>
-          <w:sz w:val="28"/>
-        </w:rPr>
-        <w:t xml:space="preserve"> en 2017</w:t>
-      </w:r>
-      <w:r>
-        <w:rPr>
-          <w:rFonts w:ascii="Century Gothic" w:hAnsi="Century Gothic"/>
-          <w:color w:val="000000" w:themeColor="text1"/>
-          <w:sz w:val="28"/>
-          <w:szCs w:val="28"/>
-          <w:shd w:val="clear" w:color="auto" w:fill="FFFFFF"/>
-        </w:rPr>
-        <w:t>.</w:t>
-      </w:r>
-    </w:p>
-    <w:p>
-      <w:pPr>
-        <w:spacing w:after="11" w:line="267" w:lineRule="auto"/>
-        <w:ind w:left="-5" w:hanging="10"/>
-        <w:jc w:val="both"/>
-        <w:rPr>
-          <w:rFonts w:ascii="Century Gothic" w:hAnsi="Century Gothic"/>
-          <w:color w:val="000000" w:themeColor="text1"/>
-          <w:sz w:val="28"/>
-          <w:szCs w:val="28"/>
-          <w:shd w:val="clear" w:color="auto" w:fill="FFFFFF"/>
-        </w:rPr>
-      </w:pPr>
-      <w:r>
-        <w:rPr>
-          <w:rFonts w:ascii="Century Gothic" w:hAnsi="Century Gothic"/>
-          <w:color w:val="000000" w:themeColor="text1"/>
-          <w:sz w:val="28"/>
-          <w:szCs w:val="28"/>
-        </w:rPr>
-        <w:br/>
-      </w:r>
-      <w:r>
-        <w:rPr>
-          <w:rStyle w:val="word"/>
-          <w:rFonts w:ascii="Century Gothic" w:hAnsi="Century Gothic"/>
-          <w:color w:val="000000" w:themeColor="text1"/>
-          <w:sz w:val="28"/>
-          <w:szCs w:val="28"/>
-        </w:rPr>
-        <w:t>Ils</w:t>
-      </w:r>
-      <w:r>
-        <w:rPr>
-          <w:rFonts w:ascii="Century Gothic" w:hAnsi="Century Gothic"/>
-          <w:color w:val="000000" w:themeColor="text1"/>
-          <w:sz w:val="28"/>
-          <w:szCs w:val="28"/>
-          <w:shd w:val="clear" w:color="auto" w:fill="FFFFFF"/>
-        </w:rPr>
-        <w:t> </w:t>
-      </w:r>
-      <w:r>
-        <w:rPr>
-          <w:rStyle w:val="word"/>
-          <w:rFonts w:ascii="Century Gothic" w:hAnsi="Century Gothic"/>
-          <w:color w:val="000000" w:themeColor="text1"/>
-          <w:sz w:val="28"/>
-          <w:szCs w:val="28"/>
-        </w:rPr>
-        <w:t>sont</w:t>
-      </w:r>
-      <w:r>
-        <w:rPr>
-          <w:rFonts w:ascii="Century Gothic" w:hAnsi="Century Gothic"/>
-          <w:color w:val="000000" w:themeColor="text1"/>
-          <w:sz w:val="28"/>
-          <w:szCs w:val="28"/>
-          <w:shd w:val="clear" w:color="auto" w:fill="FFFFFF"/>
-        </w:rPr>
-        <w:t> </w:t>
-      </w:r>
-      <w:r>
-        <w:rPr>
-          <w:rStyle w:val="word"/>
-          <w:rFonts w:ascii="Century Gothic" w:hAnsi="Century Gothic"/>
-          <w:color w:val="000000" w:themeColor="text1"/>
-          <w:sz w:val="28"/>
-          <w:szCs w:val="28"/>
-        </w:rPr>
-        <w:t>intervenants</w:t>
-      </w:r>
-      <w:r>
-        <w:rPr>
-          <w:rFonts w:ascii="Century Gothic" w:hAnsi="Century Gothic"/>
-          <w:color w:val="000000" w:themeColor="text1"/>
-          <w:sz w:val="28"/>
-          <w:szCs w:val="28"/>
-          <w:shd w:val="clear" w:color="auto" w:fill="FFFFFF"/>
-        </w:rPr>
-        <w:t> </w:t>
-      </w:r>
-      <w:r>
-        <w:rPr>
-          <w:rStyle w:val="word"/>
-          <w:rFonts w:ascii="Century Gothic" w:hAnsi="Century Gothic"/>
-          <w:color w:val="000000" w:themeColor="text1"/>
-          <w:sz w:val="28"/>
-          <w:szCs w:val="28"/>
-        </w:rPr>
-        <w:t>comme</w:t>
-      </w:r>
-      <w:r>
-        <w:rPr>
-          <w:rFonts w:ascii="Century Gothic" w:hAnsi="Century Gothic"/>
-          <w:color w:val="000000" w:themeColor="text1"/>
-          <w:sz w:val="28"/>
-          <w:szCs w:val="28"/>
-          <w:shd w:val="clear" w:color="auto" w:fill="FFFFFF"/>
-        </w:rPr>
-        <w:t> </w:t>
-      </w:r>
-      <w:r>
-        <w:rPr>
-          <w:rStyle w:val="word"/>
-          <w:rFonts w:ascii="Century Gothic" w:hAnsi="Century Gothic"/>
-          <w:color w:val="000000" w:themeColor="text1"/>
-          <w:sz w:val="28"/>
-          <w:szCs w:val="28"/>
-        </w:rPr>
-        <w:t>partenaire</w:t>
-      </w:r>
-      <w:r>
-        <w:rPr>
-          <w:rFonts w:ascii="Century Gothic" w:hAnsi="Century Gothic"/>
-          <w:color w:val="000000" w:themeColor="text1"/>
-          <w:sz w:val="28"/>
-          <w:szCs w:val="28"/>
-          <w:shd w:val="clear" w:color="auto" w:fill="FFFFFF"/>
-        </w:rPr>
-        <w:t> </w:t>
-      </w:r>
-      <w:r>
-        <w:rPr>
-          <w:rStyle w:val="word"/>
-          <w:rFonts w:ascii="Century Gothic" w:hAnsi="Century Gothic"/>
-          <w:color w:val="000000" w:themeColor="text1"/>
-          <w:sz w:val="28"/>
-          <w:szCs w:val="28"/>
-        </w:rPr>
-        <w:t>des</w:t>
-      </w:r>
-      <w:r>
-        <w:rPr>
-          <w:rFonts w:ascii="Century Gothic" w:hAnsi="Century Gothic"/>
-          <w:color w:val="000000" w:themeColor="text1"/>
-          <w:sz w:val="28"/>
-          <w:szCs w:val="28"/>
-          <w:shd w:val="clear" w:color="auto" w:fill="FFFFFF"/>
-        </w:rPr>
-        <w:t> </w:t>
-      </w:r>
-      <w:r>
-        <w:rPr>
-          <w:rStyle w:val="word"/>
-          <w:rFonts w:ascii="Century Gothic" w:hAnsi="Century Gothic"/>
-          <w:color w:val="000000" w:themeColor="text1"/>
-          <w:sz w:val="28"/>
-          <w:szCs w:val="28"/>
-        </w:rPr>
-        <w:t>PME</w:t>
-      </w:r>
-      <w:r>
-        <w:rPr>
-          <w:rFonts w:ascii="Century Gothic" w:hAnsi="Century Gothic"/>
-          <w:color w:val="000000" w:themeColor="text1"/>
-          <w:sz w:val="28"/>
-          <w:szCs w:val="28"/>
-          <w:shd w:val="clear" w:color="auto" w:fill="FFFFFF"/>
-        </w:rPr>
-        <w:t>/</w:t>
-      </w:r>
-      <w:r>
-        <w:rPr>
-          <w:rStyle w:val="word"/>
-          <w:rFonts w:ascii="Century Gothic" w:hAnsi="Century Gothic"/>
-          <w:color w:val="000000" w:themeColor="text1"/>
-          <w:sz w:val="28"/>
-          <w:szCs w:val="28"/>
-        </w:rPr>
-        <w:t>TPE</w:t>
-      </w:r>
-      <w:r>
-        <w:rPr>
-          <w:rFonts w:ascii="Century Gothic" w:hAnsi="Century Gothic"/>
-          <w:color w:val="000000" w:themeColor="text1"/>
-          <w:sz w:val="28"/>
-          <w:szCs w:val="28"/>
-          <w:shd w:val="clear" w:color="auto" w:fill="FFFFFF"/>
-        </w:rPr>
-        <w:t> </w:t>
-      </w:r>
-      <w:r>
-        <w:rPr>
-          <w:rStyle w:val="word"/>
-          <w:rFonts w:ascii="Century Gothic" w:hAnsi="Century Gothic"/>
-          <w:color w:val="000000" w:themeColor="text1"/>
-          <w:sz w:val="28"/>
-          <w:szCs w:val="28"/>
-        </w:rPr>
-        <w:t>et</w:t>
-      </w:r>
-      <w:r>
-        <w:rPr>
-          <w:rFonts w:ascii="Century Gothic" w:hAnsi="Century Gothic"/>
-          <w:color w:val="000000" w:themeColor="text1"/>
-          <w:sz w:val="28"/>
-          <w:szCs w:val="28"/>
-          <w:shd w:val="clear" w:color="auto" w:fill="FFFFFF"/>
-        </w:rPr>
-        <w:t> </w:t>
-      </w:r>
-      <w:r>
-        <w:rPr>
-          <w:rStyle w:val="word"/>
-          <w:rFonts w:ascii="Century Gothic" w:hAnsi="Century Gothic"/>
-          <w:color w:val="000000" w:themeColor="text1"/>
-          <w:sz w:val="28"/>
-          <w:szCs w:val="28"/>
-        </w:rPr>
-        <w:t>Centre-d’appels</w:t>
-      </w:r>
-      <w:r>
-        <w:rPr>
-          <w:rFonts w:ascii="Century Gothic" w:hAnsi="Century Gothic"/>
-          <w:color w:val="000000" w:themeColor="text1"/>
-          <w:sz w:val="28"/>
-          <w:szCs w:val="28"/>
-          <w:shd w:val="clear" w:color="auto" w:fill="FFFFFF"/>
-        </w:rPr>
-        <w:t>.</w:t>
-      </w:r>
-    </w:p>
-    <w:p>
-      <w:pPr>
-        <w:spacing w:after="11" w:line="267" w:lineRule="auto"/>
-        <w:ind w:left="-5" w:hanging="10"/>
-        <w:jc w:val="both"/>
-        <w:rPr>
-          <w:rFonts w:ascii="Century Gothic" w:hAnsi="Century Gothic"/>
-          <w:color w:val="000000" w:themeColor="text1"/>
-          <w:sz w:val="28"/>
-          <w:szCs w:val="28"/>
-          <w:shd w:val="clear" w:color="auto" w:fill="FFFFFF"/>
-        </w:rPr>
-      </w:pPr>
-    </w:p>
-    <w:p>
-      <w:pPr>
-        <w:spacing w:after="0"/>
-        <w:rPr>
-          <w:rFonts w:ascii="Century Gothic" w:eastAsia="Century Gothic" w:hAnsi="Century Gothic" w:cs="Century Gothic"/>
-          <w:sz w:val="28"/>
-        </w:rPr>
-      </w:pPr>
-      <w:r>
-        <w:rPr>
-          <w:rFonts w:ascii="Century Gothic" w:eastAsia="Century Gothic" w:hAnsi="Century Gothic" w:cs="Century Gothic"/>
-          <w:sz w:val="28"/>
-        </w:rPr>
-        <w:t>Son objectif est de fournir le plus grand nombre d’offres d’emploi et de fournir le plus grand nombre de main-d’œuvre dans tous les domaines professionnels et non professionnels avec de l’expérience ou même des débutants dans la vie professionnelle.</w:t>
-      </w:r>
-    </w:p>
-    <w:p>
-      <w:pPr>
-        <w:spacing w:after="0"/>
-        <w:rPr>
-          <w:rFonts w:ascii="Century Gothic" w:eastAsia="Century Gothic" w:hAnsi="Century Gothic" w:cs="Century Gothic"/>
-          <w:sz w:val="28"/>
-        </w:rPr>
-      </w:pPr>
-    </w:p>
-    <w:p>
-      <w:pPr>
-        <w:spacing w:after="0"/>
-      </w:pPr>
-      <w:r>
-        <w:rPr>
-          <w:rFonts w:ascii="Century Gothic" w:eastAsia="Century Gothic" w:hAnsi="Century Gothic" w:cs="Century Gothic"/>
-          <w:sz w:val="28"/>
-        </w:rPr>
-        <w:t>Ils sont honorés de fournir tous ces efforts et son temps en fournissant le meilleur service aux travailleurs en termes d’offre et de demande.</w:t>
-      </w:r>
-    </w:p>
-    <w:p>
-      <w:pPr>
-        <w:spacing w:after="0"/>
-        <w:rPr>
-          <w:rFonts w:ascii="Century Gothic" w:eastAsia="Century Gothic" w:hAnsi="Century Gothic" w:cs="Century Gothic"/>
-          <w:sz w:val="28"/>
-        </w:rPr>
-      </w:pPr>
-      <w:r>
-        <w:rPr>
-          <w:rFonts w:ascii="Century Gothic" w:eastAsia="Century Gothic" w:hAnsi="Century Gothic" w:cs="Century Gothic"/>
-          <w:sz w:val="28"/>
+          <w:sz w:val="36"/>
+          <w:szCs w:val="36"/>
+        </w:rPr>
+        <w:t>Le visiteur peut rechercher des donneurs (sans se connecter) par région, ville ou groupe sanguin.</w:t>
+      </w:r>
+      <w:r>
+        <w:rPr>
+          <w:rFonts w:ascii="Century Gothic" w:eastAsia="Century Gothic" w:hAnsi="Century Gothic" w:cs="Century Gothic"/>
+          <w:sz w:val="36"/>
+          <w:szCs w:val="36"/>
         </w:rPr>
         <w:t xml:space="preserve"> </w:t>
       </w:r>
-    </w:p>
-    <w:p>
-      <w:pPr>
-        <w:spacing w:after="0"/>
-        <w:rPr>
-          <w:rFonts w:ascii="Century Gothic" w:eastAsia="Century Gothic" w:hAnsi="Century Gothic" w:cs="Century Gothic"/>
-          <w:sz w:val="28"/>
-        </w:rPr>
-      </w:pPr>
-    </w:p>
-    <w:p>
-      <w:pPr>
-        <w:spacing w:after="0"/>
-        <w:rPr>
-          <w:rFonts w:ascii="Century Gothic" w:eastAsia="Century Gothic" w:hAnsi="Century Gothic" w:cs="Century Gothic"/>
-          <w:sz w:val="28"/>
-        </w:rPr>
-      </w:pPr>
     </w:p>
     <w:p>
       <w:pPr>
@@ -10155,7 +9271,6 @@
         <w:rPr>
           <w:noProof/>
         </w:rPr>
-        <w:lastRenderedPageBreak/>
         <mc:AlternateContent>
           <mc:Choice Requires="wpg">
             <w:drawing>
@@ -11366,23 +10481,7 @@
           <w:rFonts w:ascii="Century Gothic" w:eastAsia="Century Gothic" w:hAnsi="Century Gothic" w:cs="Century Gothic"/>
           <w:sz w:val="28"/>
         </w:rPr>
-        <w:t xml:space="preserve">JavaScript est un langage de script léger, orienté objet, principalement connu comme le langage de script des pages web. Mais il est aussi utilisé dans de nombreux environnements extérieurs aux navigateurs web tels que Node.js, Apache </w:t>
-      </w:r>
-      <w:proofErr w:type="spellStart"/>
-      <w:r>
-        <w:rPr>
-          <w:rFonts w:ascii="Century Gothic" w:eastAsia="Century Gothic" w:hAnsi="Century Gothic" w:cs="Century Gothic"/>
-          <w:sz w:val="28"/>
-        </w:rPr>
-        <w:t>CouchDB</w:t>
-      </w:r>
-      <w:proofErr w:type="spellEnd"/>
-      <w:r>
-        <w:rPr>
-          <w:rFonts w:ascii="Century Gothic" w:eastAsia="Century Gothic" w:hAnsi="Century Gothic" w:cs="Century Gothic"/>
-          <w:sz w:val="28"/>
-        </w:rPr>
-        <w:t xml:space="preserve"> voire Adobe Acrobat.</w:t>
+        <w:t>JavaScript est un langage de script léger, orienté objet, principalement connu comme le langage de script des pages web. Mais il est aussi utilisé dans de nombreux environnements extérieurs aux navigateurs web tels que Node.js, Apache CouchDB voire Adobe Acrobat.</w:t>
       </w:r>
     </w:p>
     <w:p>
@@ -11460,19 +10559,8 @@
           <w:color w:val="00CCFF"/>
           <w:sz w:val="32"/>
         </w:rPr>
-        <w:t xml:space="preserve">Oracle </w:t>
-      </w:r>
-      <w:proofErr w:type="spellStart"/>
-      <w:r>
-        <w:rPr>
-          <w:rFonts w:ascii="Century Gothic" w:eastAsia="Century Gothic" w:hAnsi="Century Gothic" w:cs="Century Gothic"/>
-          <w:b/>
-          <w:color w:val="00CCFF"/>
-          <w:sz w:val="32"/>
-        </w:rPr>
-        <w:t>Database</w:t>
-      </w:r>
-      <w:proofErr w:type="spellEnd"/>
+        <w:t>Oracle Database</w:t>
+      </w:r>
       <w:r>
         <w:rPr>
           <w:rFonts w:ascii="Century Gothic" w:eastAsia="Century Gothic" w:hAnsi="Century Gothic" w:cs="Century Gothic"/>
@@ -11557,9 +10645,8 @@
           <w:color w:val="00CCFF"/>
           <w:sz w:val="32"/>
         </w:rPr>
-        <w:t>(JAVA Server Pages</w:t>
-      </w:r>
-      <w:proofErr w:type="gramStart"/>
+        <w:t>(JAVA Server Pages)</w:t>
+      </w:r>
       <w:r>
         <w:rPr>
           <w:rFonts w:ascii="Century Gothic" w:eastAsia="Century Gothic" w:hAnsi="Century Gothic" w:cs="Century Gothic"/>
@@ -11567,26 +10654,7 @@
           <w:color w:val="00CCFF"/>
           <w:sz w:val="32"/>
         </w:rPr>
-        <w:t>)</w:t>
-      </w:r>
-      <w:r>
-        <w:rPr>
-          <w:rFonts w:ascii="Century Gothic" w:eastAsia="Century Gothic" w:hAnsi="Century Gothic" w:cs="Century Gothic"/>
-          <w:b/>
-          <w:color w:val="00CCFF"/>
-          <w:sz w:val="32"/>
-        </w:rPr>
-        <w:t>:</w:t>
-      </w:r>
-      <w:proofErr w:type="gramEnd"/>
-      <w:r>
-        <w:rPr>
-          <w:rFonts w:ascii="Century Gothic" w:eastAsia="Century Gothic" w:hAnsi="Century Gothic" w:cs="Century Gothic"/>
-          <w:b/>
-          <w:color w:val="00CCFF"/>
-          <w:sz w:val="32"/>
-        </w:rPr>
-        <w:t xml:space="preserve"> </w:t>
+        <w:t xml:space="preserve">: </w:t>
       </w:r>
     </w:p>
     <w:p>
@@ -12140,27 +11208,7 @@
           <w:color w:val="00CCFF"/>
           <w:sz w:val="32"/>
         </w:rPr>
-        <w:t xml:space="preserve">Font </w:t>
-      </w:r>
-      <w:proofErr w:type="spellStart"/>
-      <w:r>
-        <w:rPr>
-          <w:rFonts w:ascii="Century Gothic" w:eastAsia="Century Gothic" w:hAnsi="Century Gothic" w:cs="Century Gothic"/>
-          <w:b/>
-          <w:color w:val="00CCFF"/>
-          <w:sz w:val="32"/>
-        </w:rPr>
-        <w:t>Awesome</w:t>
-      </w:r>
-      <w:proofErr w:type="spellEnd"/>
-      <w:r>
-        <w:rPr>
-          <w:rFonts w:ascii="Century Gothic" w:eastAsia="Century Gothic" w:hAnsi="Century Gothic" w:cs="Century Gothic"/>
-          <w:b/>
-          <w:color w:val="00CCFF"/>
-          <w:sz w:val="32"/>
-        </w:rPr>
-        <w:t xml:space="preserve"> : </w:t>
+        <w:t xml:space="preserve">Font Awesome : </w:t>
       </w:r>
     </w:p>
     <w:p>
@@ -12180,25 +11228,7 @@
           <w:color w:val="262626"/>
           <w:sz w:val="28"/>
         </w:rPr>
-        <w:t xml:space="preserve">Font </w:t>
-      </w:r>
-      <w:proofErr w:type="spellStart"/>
-      <w:r>
-        <w:rPr>
-          <w:rFonts w:ascii="Century Gothic" w:eastAsia="Century Gothic" w:hAnsi="Century Gothic" w:cs="Century Gothic"/>
-          <w:color w:val="262626"/>
-          <w:sz w:val="28"/>
-        </w:rPr>
-        <w:t>Awesome</w:t>
-      </w:r>
-      <w:proofErr w:type="spellEnd"/>
-      <w:r>
-        <w:rPr>
-          <w:rFonts w:ascii="Century Gothic" w:eastAsia="Century Gothic" w:hAnsi="Century Gothic" w:cs="Century Gothic"/>
-          <w:color w:val="262626"/>
-          <w:sz w:val="28"/>
-        </w:rPr>
-        <w:t xml:space="preserve"> est une police d'écriture et un outil d'icônes qui se base sur CSS, LESS et SASS.</w:t>
+        <w:t>Font Awesome est une police d'écriture et un outil d'icônes qui se base sur CSS, LESS et SASS.</w:t>
       </w:r>
     </w:p>
     <w:p>
@@ -12243,23 +11273,13 @@
           <w:sz w:val="28"/>
         </w:rPr>
       </w:pPr>
-      <w:proofErr w:type="gramStart"/>
       <w:r>
         <w:rPr>
           <w:rFonts w:ascii="Century Gothic" w:eastAsia="Century Gothic" w:hAnsi="Century Gothic" w:cs="Century Gothic"/>
           <w:color w:val="262626"/>
           <w:sz w:val="28"/>
         </w:rPr>
-        <w:t>jQuery</w:t>
-      </w:r>
-      <w:proofErr w:type="gramEnd"/>
-      <w:r>
-        <w:rPr>
-          <w:rFonts w:ascii="Century Gothic" w:eastAsia="Century Gothic" w:hAnsi="Century Gothic" w:cs="Century Gothic"/>
-          <w:color w:val="262626"/>
-          <w:sz w:val="28"/>
-        </w:rPr>
-        <w:t xml:space="preserve"> est une bibliothèque JavaScript rapide, petite et riche en fonctionnalités. Il simplifie considérablement la traversée et la manipulation de documents HTML, la gestion des événements, l'animation et Ajax avec une API facile à utiliser qui fonctionne sur une multitude de navigateurs. Avec une combinaison de polyvalence et d'extensibilité, jQuery a changé la façon dont des millions de personnes écrivent du JavaScript.</w:t>
+        <w:t>jQuery est une bibliothèque JavaScript rapide, petite et riche en fonctionnalités. Il simplifie considérablement la traversée et la manipulation de documents HTML, la gestion des événements, l'animation et Ajax avec une API facile à utiliser qui fonctionne sur une multitude de navigateurs. Avec une combinaison de polyvalence et d'extensibilité, jQuery a changé la façon dont des millions de personnes écrivent du JavaScript.</w:t>
       </w:r>
     </w:p>
     <w:p>
@@ -12317,25 +11337,7 @@
           <w:color w:val="262626"/>
           <w:sz w:val="28"/>
         </w:rPr>
-        <w:t xml:space="preserve">Google Fonts (appelé Google </w:t>
-      </w:r>
-      <w:proofErr w:type="spellStart"/>
-      <w:r>
-        <w:rPr>
-          <w:rFonts w:ascii="Century Gothic" w:eastAsia="Century Gothic" w:hAnsi="Century Gothic" w:cs="Century Gothic"/>
-          <w:color w:val="262626"/>
-          <w:sz w:val="28"/>
-        </w:rPr>
-        <w:t>Webfonts</w:t>
-      </w:r>
-      <w:proofErr w:type="spellEnd"/>
-      <w:r>
-        <w:rPr>
-          <w:rFonts w:ascii="Century Gothic" w:eastAsia="Century Gothic" w:hAnsi="Century Gothic" w:cs="Century Gothic"/>
-          <w:color w:val="262626"/>
-          <w:sz w:val="28"/>
-        </w:rPr>
-        <w:t xml:space="preserve"> avant juin 2013) est un service d’hébergement gratuit de polices d’écritures pour le Web, démarré en 2010. Ces polices sont sous licences libres dont principalement la licence Apache et la SIL OFL.</w:t>
+        <w:t>Google Fonts (appelé Google Webfonts avant juin 2013) est un service d’hébergement gratuit de polices d’écritures pour le Web, démarré en 2010. Ces polices sont sous licences libres dont principalement la licence Apache et la SIL OFL.</w:t>
       </w:r>
     </w:p>
     <w:p>
@@ -12375,7 +11377,6 @@
         </w:rPr>
         <w:t xml:space="preserve">lick </w:t>
       </w:r>
-      <w:proofErr w:type="spellStart"/>
       <w:r>
         <w:rPr>
           <w:rFonts w:ascii="Century Gothic" w:eastAsia="Century Gothic" w:hAnsi="Century Gothic" w:cs="Century Gothic"/>
@@ -12392,9 +11393,8 @@
           <w:color w:val="00CCFF"/>
           <w:sz w:val="32"/>
         </w:rPr>
-        <w:t>arousal</w:t>
-      </w:r>
-      <w:proofErr w:type="spellEnd"/>
+        <w:t xml:space="preserve">arousal </w:t>
+      </w:r>
       <w:r>
         <w:rPr>
           <w:rFonts w:ascii="Century Gothic" w:eastAsia="Century Gothic" w:hAnsi="Century Gothic" w:cs="Century Gothic"/>
@@ -12402,9 +11402,8 @@
           <w:color w:val="00CCFF"/>
           <w:sz w:val="32"/>
         </w:rPr>
-        <w:t xml:space="preserve"> </w:t>
-      </w:r>
-      <w:proofErr w:type="spellStart"/>
+        <w:t>S</w:t>
+      </w:r>
       <w:r>
         <w:rPr>
           <w:rFonts w:ascii="Century Gothic" w:eastAsia="Century Gothic" w:hAnsi="Century Gothic" w:cs="Century Gothic"/>
@@ -12412,18 +11411,8 @@
           <w:color w:val="00CCFF"/>
           <w:sz w:val="32"/>
         </w:rPr>
-        <w:t>S</w:t>
-      </w:r>
-      <w:r>
-        <w:rPr>
-          <w:rFonts w:ascii="Century Gothic" w:eastAsia="Century Gothic" w:hAnsi="Century Gothic" w:cs="Century Gothic"/>
-          <w:b/>
-          <w:color w:val="00CCFF"/>
-          <w:sz w:val="32"/>
-        </w:rPr>
         <w:t>lider</w:t>
       </w:r>
-      <w:proofErr w:type="spellEnd"/>
       <w:r>
         <w:rPr>
           <w:rFonts w:ascii="Century Gothic" w:eastAsia="Century Gothic" w:hAnsi="Century Gothic" w:cs="Century Gothic"/>
@@ -13054,23 +12043,7 @@
           <w:rFonts w:ascii="Century Gothic" w:eastAsia="Century Gothic" w:hAnsi="Century Gothic" w:cs="Century Gothic"/>
           <w:sz w:val="28"/>
         </w:rPr>
-        <w:t xml:space="preserve">Git est un logiciel de gestion de versions décentralisé. C'est un logiciel libre créé par Linus </w:t>
-      </w:r>
-      <w:proofErr w:type="spellStart"/>
-      <w:r>
-        <w:rPr>
-          <w:rFonts w:ascii="Century Gothic" w:eastAsia="Century Gothic" w:hAnsi="Century Gothic" w:cs="Century Gothic"/>
-          <w:sz w:val="28"/>
-        </w:rPr>
-        <w:t>Torvalds</w:t>
-      </w:r>
-      <w:proofErr w:type="spellEnd"/>
-      <w:r>
-        <w:rPr>
-          <w:rFonts w:ascii="Century Gothic" w:eastAsia="Century Gothic" w:hAnsi="Century Gothic" w:cs="Century Gothic"/>
-          <w:sz w:val="28"/>
-        </w:rPr>
-        <w:t>, auteur du noyau Linux, et distribué selon les termes de la licence publique générale GNU version 2. En 2016, il s’agit du logiciel de gestion de versions le plus populaire qui est utilisé par plus de douze millions de personnes.</w:t>
+        <w:t>Git est un logiciel de gestion de versions décentralisé. C'est un logiciel libre créé par Linus Torvalds, auteur du noyau Linux, et distribué selon les termes de la licence publique générale GNU version 2. En 2016, il s’agit du logiciel de gestion de versions le plus populaire qui est utilisé par plus de douze millions de personnes.</w:t>
       </w:r>
     </w:p>
     <w:p>
@@ -13152,39 +12125,7 @@
           <w:rFonts w:ascii="Century Gothic" w:eastAsia="Century Gothic" w:hAnsi="Century Gothic" w:cs="Century Gothic"/>
           <w:sz w:val="28"/>
         </w:rPr>
-        <w:t xml:space="preserve">est un service web d'hébergement et de gestion de développement de logiciels, utilisant le logiciel de gestion de versions Git. Ce site est développé en Ruby on Rails et Erlang par Chris </w:t>
-      </w:r>
-      <w:proofErr w:type="spellStart"/>
-      <w:r>
-        <w:rPr>
-          <w:rFonts w:ascii="Century Gothic" w:eastAsia="Century Gothic" w:hAnsi="Century Gothic" w:cs="Century Gothic"/>
-          <w:sz w:val="28"/>
-        </w:rPr>
-        <w:t>Wanstrath</w:t>
-      </w:r>
-      <w:proofErr w:type="spellEnd"/>
-      <w:r>
-        <w:rPr>
-          <w:rFonts w:ascii="Century Gothic" w:eastAsia="Century Gothic" w:hAnsi="Century Gothic" w:cs="Century Gothic"/>
-          <w:sz w:val="28"/>
-        </w:rPr>
-        <w:t xml:space="preserve">, PJ </w:t>
-      </w:r>
-      <w:proofErr w:type="spellStart"/>
-      <w:r>
-        <w:rPr>
-          <w:rFonts w:ascii="Century Gothic" w:eastAsia="Century Gothic" w:hAnsi="Century Gothic" w:cs="Century Gothic"/>
-          <w:sz w:val="28"/>
-        </w:rPr>
-        <w:t>Hyett</w:t>
-      </w:r>
-      <w:proofErr w:type="spellEnd"/>
-      <w:r>
-        <w:rPr>
-          <w:rFonts w:ascii="Century Gothic" w:eastAsia="Century Gothic" w:hAnsi="Century Gothic" w:cs="Century Gothic"/>
-          <w:sz w:val="28"/>
-        </w:rPr>
-        <w:t xml:space="preserve"> et Tom Preston-Werner. GitHub propose des comptes professionnels payants, ainsi que des comptes gratuits pour les projets de logiciels libres. Le site assure également un contrôle d'accès et des fonctionnalités destinées à la collaboration comme le suivi des bugs, les demandes de fonctionnalités, la gestion de tâches et un wiki pour chaque projet</w:t>
+        <w:t>est un service web d'hébergement et de gestion de développement de logiciels, utilisant le logiciel de gestion de versions Git. Ce site est développé en Ruby on Rails et Erlang par Chris Wanstrath, PJ Hyett et Tom Preston-Werner. GitHub propose des comptes professionnels payants, ainsi que des comptes gratuits pour les projets de logiciels libres. Le site assure également un contrôle d'accès et des fonctionnalités destinées à la collaboration comme le suivi des bugs, les demandes de fonctionnalités, la gestion de tâches et un wiki pour chaque projet</w:t>
       </w:r>
       <w:r>
         <w:rPr>
@@ -13214,7 +12155,6 @@
         <w:spacing w:after="190"/>
         <w:ind w:hanging="360"/>
       </w:pPr>
-      <w:proofErr w:type="spellStart"/>
       <w:r>
         <w:rPr>
           <w:rFonts w:ascii="Century Gothic" w:eastAsia="Century Gothic" w:hAnsi="Century Gothic" w:cs="Century Gothic"/>
@@ -13222,9 +12162,8 @@
           <w:color w:val="00CCFF"/>
           <w:sz w:val="32"/>
         </w:rPr>
-        <w:t>Netbeans</w:t>
-      </w:r>
-      <w:proofErr w:type="spellEnd"/>
+        <w:t>Netbeans IDE</w:t>
+      </w:r>
       <w:r>
         <w:rPr>
           <w:rFonts w:ascii="Century Gothic" w:eastAsia="Century Gothic" w:hAnsi="Century Gothic" w:cs="Century Gothic"/>
@@ -13232,15 +12171,6 @@
           <w:color w:val="00CCFF"/>
           <w:sz w:val="32"/>
         </w:rPr>
-        <w:t xml:space="preserve"> IDE</w:t>
-      </w:r>
-      <w:r>
-        <w:rPr>
-          <w:rFonts w:ascii="Century Gothic" w:eastAsia="Century Gothic" w:hAnsi="Century Gothic" w:cs="Century Gothic"/>
-          <w:b/>
-          <w:color w:val="00CCFF"/>
-          <w:sz w:val="32"/>
-        </w:rPr>
         <w:t xml:space="preserve"> : </w:t>
       </w:r>
       <w:r>
@@ -13267,46 +12197,14 @@
           <w:rFonts w:ascii="Century Gothic" w:eastAsia="Century Gothic" w:hAnsi="Century Gothic" w:cs="Century Gothic"/>
           <w:sz w:val="28"/>
         </w:rPr>
-        <w:t xml:space="preserve">NetBeans est un environnement de développement intégré pour Java. NetBeans permet de développer des applications à partir d'un ensemble de composants logiciels modulaires appelés modules. NetBeans fonctionne sous Windows, </w:t>
-      </w:r>
-      <w:proofErr w:type="spellStart"/>
+        <w:t>NetBeans est un environnement de développement intégré pour Java. NetBeans permet de développer des applications à partir d'un ensemble de composants logiciels modulaires appelés modules. NetBeans fonctionne sous Windows, macOS, Linux et Solaris.</w:t>
+      </w:r>
       <w:r>
         <w:rPr>
           <w:rFonts w:ascii="Century Gothic" w:eastAsia="Century Gothic" w:hAnsi="Century Gothic" w:cs="Century Gothic"/>
           <w:sz w:val="28"/>
         </w:rPr>
-        <w:t>macOS</w:t>
-      </w:r>
-      <w:proofErr w:type="spellEnd"/>
-      <w:r>
-        <w:rPr>
-          <w:rFonts w:ascii="Century Gothic" w:eastAsia="Century Gothic" w:hAnsi="Century Gothic" w:cs="Century Gothic"/>
-          <w:sz w:val="28"/>
-        </w:rPr>
-        <w:t xml:space="preserve">, Linux et </w:t>
-      </w:r>
-      <w:proofErr w:type="spellStart"/>
-      <w:r>
-        <w:rPr>
-          <w:rFonts w:ascii="Century Gothic" w:eastAsia="Century Gothic" w:hAnsi="Century Gothic" w:cs="Century Gothic"/>
-          <w:sz w:val="28"/>
-        </w:rPr>
-        <w:t>Solaris.</w:t>
-      </w:r>
-      <w:r>
-        <w:rPr>
-          <w:rFonts w:ascii="Century Gothic" w:eastAsia="Century Gothic" w:hAnsi="Century Gothic" w:cs="Century Gothic"/>
-          <w:sz w:val="28"/>
-        </w:rPr>
-        <w:t>Les</w:t>
-      </w:r>
-      <w:proofErr w:type="spellEnd"/>
-      <w:r>
-        <w:rPr>
-          <w:rFonts w:ascii="Century Gothic" w:eastAsia="Century Gothic" w:hAnsi="Century Gothic" w:cs="Century Gothic"/>
-          <w:sz w:val="28"/>
-        </w:rPr>
-        <w:t xml:space="preserve"> utilisateurs peuvent modifier le thème, les raccourcis clavier, les préférences et installer des extensions qui ajoutent des fonctionnalités supplémentaires.</w:t>
+        <w:t>Les utilisateurs peuvent modifier le thème, les raccourcis clavier, les préférences et installer des extensions qui ajoutent des fonctionnalités supplémentaires.</w:t>
       </w:r>
       <w:r>
         <w:rPr>
@@ -13354,9 +12252,8 @@
           <w:sz w:val="32"/>
         </w:rPr>
         <w:lastRenderedPageBreak/>
-        <w:t xml:space="preserve">SQL </w:t>
-      </w:r>
-      <w:proofErr w:type="spellStart"/>
+        <w:t>SQL Developer</w:t>
+      </w:r>
       <w:r>
         <w:rPr>
           <w:rFonts w:ascii="Century Gothic" w:eastAsia="Century Gothic" w:hAnsi="Century Gothic" w:cs="Century Gothic"/>
@@ -13364,16 +12261,6 @@
           <w:color w:val="00CCFF"/>
           <w:sz w:val="32"/>
         </w:rPr>
-        <w:t>Developer</w:t>
-      </w:r>
-      <w:proofErr w:type="spellEnd"/>
-      <w:r>
-        <w:rPr>
-          <w:rFonts w:ascii="Century Gothic" w:eastAsia="Century Gothic" w:hAnsi="Century Gothic" w:cs="Century Gothic"/>
-          <w:b/>
-          <w:color w:val="00CCFF"/>
-          <w:sz w:val="32"/>
-        </w:rPr>
         <w:t xml:space="preserve"> : </w:t>
       </w:r>
       <w:r>
@@ -13400,23 +12287,7 @@
           <w:rFonts w:ascii="Century Gothic" w:eastAsia="Century Gothic" w:hAnsi="Century Gothic" w:cs="Century Gothic"/>
           <w:sz w:val="28"/>
         </w:rPr>
-        <w:t xml:space="preserve">Oracle SQL </w:t>
-      </w:r>
-      <w:proofErr w:type="spellStart"/>
-      <w:r>
-        <w:rPr>
-          <w:rFonts w:ascii="Century Gothic" w:eastAsia="Century Gothic" w:hAnsi="Century Gothic" w:cs="Century Gothic"/>
-          <w:sz w:val="28"/>
-        </w:rPr>
-        <w:t>Developer</w:t>
-      </w:r>
-      <w:proofErr w:type="spellEnd"/>
-      <w:r>
-        <w:rPr>
-          <w:rFonts w:ascii="Century Gothic" w:eastAsia="Century Gothic" w:hAnsi="Century Gothic" w:cs="Century Gothic"/>
-          <w:sz w:val="28"/>
-        </w:rPr>
-        <w:t xml:space="preserve"> est un environnement de développement intégré pour travailler avec SQL dans les bases de données Oracle. Oracle Corporation fournit ce produit gratuitement ; il utilise le kit de développement Java.</w:t>
+        <w:t>Oracle SQL Developer est un environnement de développement intégré pour travailler avec SQL dans les bases de données Oracle. Oracle Corporation fournit ce produit gratuitement ; il utilise le kit de développement Java.</w:t>
       </w:r>
     </w:p>
     <w:p>
@@ -14216,7 +13087,7 @@
           </mc:Choice>
           <mc:Fallback>
             <w:pict>
-              <v:group w14:anchorId="0547BC07" id="Group 309" o:spid="_x0000_s1026" style="position:absolute;margin-left:112.9pt;margin-top:16.5pt;width:390.4pt;height:7.5pt;z-index:251782144;mso-position-horizontal-relative:page" coordsize="49580,952" o:gfxdata="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">
+              <v:group w14:anchorId="092386B4" id="Group 309" o:spid="_x0000_s1026" style="position:absolute;margin-left:112.9pt;margin-top:16.5pt;width:390.4pt;height:7.5pt;z-index:251782144;mso-position-horizontal-relative:page" coordsize="49580,952" o:gfxdata="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">
                 <v:shape id="Shape 165" o:spid="_x0000_s1027" style="position:absolute;top:381;width:17907;height:0;visibility:visible;mso-wrap-style:square;v-text-anchor:top" coordsize="1790700,0" o:gfxdata="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" path="m,l1790700,e" filled="f" strokecolor="#262626" strokeweight="1.5pt">
                   <v:path arrowok="t" textboxrect="0,0,1790700,0"/>
                 </v:shape>
@@ -14597,16 +13468,16 @@
           <w:sz w:val="28"/>
         </w:rPr>
         <w:drawing>
-          <wp:anchor distT="0" distB="0" distL="114300" distR="114300" simplePos="0" relativeHeight="251704320" behindDoc="0" locked="0" layoutInCell="1" allowOverlap="1" wp14:anchorId="2047C6EE" wp14:editId="6EAE69FF">
+          <wp:anchor distT="0" distB="0" distL="114300" distR="114300" simplePos="0" relativeHeight="251704320" behindDoc="0" locked="0" layoutInCell="1" allowOverlap="1" wp14:anchorId="2047C6EE" wp14:editId="494B94A2">
             <wp:simplePos x="0" y="0"/>
             <wp:positionH relativeFrom="rightMargin">
-              <wp:posOffset>-1031395</wp:posOffset>
+              <wp:posOffset>-1031000</wp:posOffset>
             </wp:positionH>
             <wp:positionV relativeFrom="paragraph">
-              <wp:posOffset>120075</wp:posOffset>
+              <wp:posOffset>122124</wp:posOffset>
             </wp:positionV>
-            <wp:extent cx="537210" cy="6104255"/>
-            <wp:effectExtent l="38100" t="38100" r="91440" b="86995"/>
+            <wp:extent cx="608330" cy="6912381"/>
+            <wp:effectExtent l="38100" t="38100" r="96520" b="98425"/>
             <wp:wrapNone/>
             <wp:docPr id="73" name="Picture 73"/>
             <wp:cNvGraphicFramePr>
@@ -14634,7 +13505,7 @@
                   <pic:spPr>
                     <a:xfrm>
                       <a:off x="0" y="0"/>
-                      <a:ext cx="537210" cy="6104255"/>
+                      <a:ext cx="608401" cy="6913193"/>
                     </a:xfrm>
                     <a:prstGeom prst="rect">
                       <a:avLst/>
@@ -14664,7 +13535,7 @@
           <w:noProof/>
         </w:rPr>
         <w:drawing>
-          <wp:anchor distT="0" distB="0" distL="114300" distR="114300" simplePos="0" relativeHeight="251703296" behindDoc="1" locked="0" layoutInCell="1" allowOverlap="1" wp14:anchorId="3F2C4AE3" wp14:editId="2E5AB4B0">
+          <wp:anchor distT="0" distB="0" distL="114300" distR="114300" simplePos="0" relativeHeight="251703296" behindDoc="1" locked="0" layoutInCell="1" allowOverlap="1" wp14:anchorId="3F2C4AE3" wp14:editId="25CC6CC5">
             <wp:simplePos x="0" y="0"/>
             <wp:positionH relativeFrom="page">
               <wp:posOffset>1064296</wp:posOffset>
@@ -16617,25 +15488,7 @@
           <w:color w:val="262626"/>
           <w:sz w:val="28"/>
         </w:rPr>
-        <w:t xml:space="preserve">Cette page permet à l'utilisateur de modifier son profil, et si le donateur ne veut plus être enregistré. </w:t>
-      </w:r>
-      <w:proofErr w:type="gramStart"/>
-      <w:r>
-        <w:rPr>
-          <w:rFonts w:ascii="Century Gothic" w:eastAsia="Century Gothic" w:hAnsi="Century Gothic" w:cs="Century Gothic"/>
-          <w:color w:val="262626"/>
-          <w:sz w:val="28"/>
-        </w:rPr>
-        <w:t>il</w:t>
-      </w:r>
-      <w:proofErr w:type="gramEnd"/>
-      <w:r>
-        <w:rPr>
-          <w:rFonts w:ascii="Century Gothic" w:eastAsia="Century Gothic" w:hAnsi="Century Gothic" w:cs="Century Gothic"/>
-          <w:color w:val="262626"/>
-          <w:sz w:val="28"/>
-        </w:rPr>
-        <w:t xml:space="preserve"> peut supprimer son compte.</w:t>
+        <w:t>Cette page permet à l'utilisateur de modifier son profil, et si le donateur ne veut plus être enregistré. il peut supprimer son compte.</w:t>
       </w:r>
       <w:r>
         <w:rPr>
@@ -16663,7 +15516,7 @@
           <w:szCs w:val="28"/>
         </w:rPr>
         <w:drawing>
-          <wp:anchor distT="0" distB="0" distL="114300" distR="114300" simplePos="0" relativeHeight="251784192" behindDoc="0" locked="0" layoutInCell="1" allowOverlap="1" wp14:anchorId="12DD5E8C" wp14:editId="336CDF1D">
+          <wp:anchor distT="0" distB="0" distL="114300" distR="114300" simplePos="0" relativeHeight="251784192" behindDoc="0" locked="0" layoutInCell="1" allowOverlap="1" wp14:anchorId="12DD5E8C" wp14:editId="1BAF495E">
             <wp:simplePos x="0" y="0"/>
             <wp:positionH relativeFrom="page">
               <wp:posOffset>6228273</wp:posOffset>
@@ -16672,7 +15525,7 @@
               <wp:posOffset>5439</wp:posOffset>
             </wp:positionV>
             <wp:extent cx="1092260" cy="8350244"/>
-            <wp:effectExtent l="0" t="0" r="0" b="0"/>
+            <wp:effectExtent l="38100" t="38100" r="88900" b="89535"/>
             <wp:wrapNone/>
             <wp:docPr id="339" name="Picture 339"/>
             <wp:cNvGraphicFramePr>
@@ -16705,6 +15558,13 @@
                     <a:prstGeom prst="rect">
                       <a:avLst/>
                     </a:prstGeom>
+                    <a:effectLst>
+                      <a:outerShdw blurRad="50800" dist="38100" dir="2700000" algn="tl" rotWithShape="0">
+                        <a:prstClr val="black">
+                          <a:alpha val="40000"/>
+                        </a:prstClr>
+                      </a:outerShdw>
+                    </a:effectLst>
                   </pic:spPr>
                 </pic:pic>
               </a:graphicData>
@@ -16726,7 +15586,7 @@
           <w:szCs w:val="28"/>
         </w:rPr>
         <w:drawing>
-          <wp:anchor distT="0" distB="0" distL="114300" distR="114300" simplePos="0" relativeHeight="251783168" behindDoc="0" locked="0" layoutInCell="1" allowOverlap="1" wp14:anchorId="0DB32DA9" wp14:editId="704A24E9">
+          <wp:anchor distT="0" distB="0" distL="114300" distR="114300" simplePos="0" relativeHeight="251783168" behindDoc="0" locked="0" layoutInCell="1" allowOverlap="1" wp14:anchorId="0DB32DA9" wp14:editId="40D738EA">
             <wp:simplePos x="0" y="0"/>
             <wp:positionH relativeFrom="column">
               <wp:posOffset>-692126</wp:posOffset>
@@ -16735,7 +15595,7 @@
               <wp:posOffset>5438</wp:posOffset>
             </wp:positionV>
             <wp:extent cx="5859968" cy="4295955"/>
-            <wp:effectExtent l="0" t="0" r="7620" b="9525"/>
+            <wp:effectExtent l="38100" t="38100" r="102870" b="104775"/>
             <wp:wrapNone/>
             <wp:docPr id="338" name="Picture 338" descr="Graphical user interface, website&#10;&#10;Description automatically generated"/>
             <wp:cNvGraphicFramePr>
@@ -16768,6 +15628,13 @@
                     <a:prstGeom prst="rect">
                       <a:avLst/>
                     </a:prstGeom>
+                    <a:effectLst>
+                      <a:outerShdw blurRad="50800" dist="38100" dir="2700000" algn="tl" rotWithShape="0">
+                        <a:prstClr val="black">
+                          <a:alpha val="40000"/>
+                        </a:prstClr>
+                      </a:outerShdw>
+                    </a:effectLst>
                   </pic:spPr>
                 </pic:pic>
               </a:graphicData>
@@ -17935,7 +16802,7 @@
           </mc:Choice>
           <mc:Fallback>
             <w:pict>
-              <v:group w14:anchorId="5E85844B" id="Group 12644" o:spid="_x0000_s1026" style="position:absolute;margin-left:0;margin-top:1pt;width:392.95pt;height:7.5pt;z-index:251719680;mso-position-horizontal:center;mso-position-horizontal-relative:margin" coordsize="49904,952" o:gfxdata="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">
+              <v:group w14:anchorId="52637F2A" id="Group 12644" o:spid="_x0000_s1026" style="position:absolute;margin-left:0;margin-top:1pt;width:392.95pt;height:7.5pt;z-index:251719680;mso-position-horizontal:center;mso-position-horizontal-relative:margin" coordsize="49904,952" o:gfxdata="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">
                 <v:shape id="Shape 1495" o:spid="_x0000_s1027" style="position:absolute;top:381;width:17907;height:0;visibility:visible;mso-wrap-style:square;v-text-anchor:top" coordsize="1790700,0" o:gfxdata="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" path="m,l1790700,e" filled="f" strokecolor="#262626" strokeweight="1.5pt">
                   <v:path arrowok="t" textboxrect="0,0,1790700,0"/>
                 </v:shape>
@@ -17976,7 +16843,23 @@
     <w:p>
       <w:pPr>
         <w:tabs>
-          <w:tab w:val="center" w:pos="4491"/>
+          <w:tab w:val="left" w:pos="2649"/>
+        </w:tabs>
+        <w:spacing w:after="295"/>
+      </w:pPr>
+    </w:p>
+    <w:p>
+      <w:pPr>
+        <w:tabs>
+          <w:tab w:val="left" w:pos="2649"/>
+        </w:tabs>
+        <w:spacing w:after="295"/>
+      </w:pPr>
+    </w:p>
+    <w:p>
+      <w:pPr>
+        <w:tabs>
+          <w:tab w:val="left" w:pos="2649"/>
         </w:tabs>
         <w:spacing w:after="295"/>
       </w:pPr>
@@ -17987,59 +16870,20 @@
           <w:tab w:val="center" w:pos="4491"/>
         </w:tabs>
         <w:spacing w:after="295"/>
-      </w:pPr>
-    </w:p>
-    <w:p>
-      <w:pPr>
-        <w:tabs>
-          <w:tab w:val="center" w:pos="4491"/>
-        </w:tabs>
-        <w:spacing w:after="295"/>
-        <w:rPr>
-          <w:rFonts w:ascii="Century Gothic" w:eastAsia="Century Gothic" w:hAnsi="Century Gothic" w:cs="Century Gothic"/>
-          <w:sz w:val="28"/>
-          <w:szCs w:val="28"/>
-        </w:rPr>
-      </w:pPr>
-      <w:r>
-        <w:rPr>
-          <w:rFonts w:ascii="Century Gothic" w:eastAsia="Century Gothic" w:hAnsi="Century Gothic" w:cs="Century Gothic"/>
-          <w:sz w:val="28"/>
-          <w:szCs w:val="28"/>
-        </w:rPr>
-        <w:t xml:space="preserve">La période de développement du projet a été très bénéfique, car elle m'a permis d'approfondir les concepts théoriques que j'ai appris durant notre période de formation à l'institut spécialisé de technologie appliquée NTIC2 Sidi </w:t>
-      </w:r>
-      <w:proofErr w:type="spellStart"/>
-      <w:r>
-        <w:rPr>
-          <w:rFonts w:ascii="Century Gothic" w:eastAsia="Century Gothic" w:hAnsi="Century Gothic" w:cs="Century Gothic"/>
-          <w:sz w:val="28"/>
-          <w:szCs w:val="28"/>
-        </w:rPr>
-        <w:t>Mâarouf</w:t>
-      </w:r>
-      <w:proofErr w:type="spellEnd"/>
-      <w:r>
-        <w:rPr>
-          <w:rFonts w:ascii="Century Gothic" w:eastAsia="Century Gothic" w:hAnsi="Century Gothic" w:cs="Century Gothic"/>
-          <w:sz w:val="28"/>
-          <w:szCs w:val="28"/>
-        </w:rPr>
-        <w:t xml:space="preserve"> Casablanca, et d'enrichir mes connaissances tant au niveau pratique que théorique. </w:t>
-      </w:r>
-    </w:p>
-    <w:p>
-      <w:pPr>
-        <w:tabs>
-          <w:tab w:val="center" w:pos="4491"/>
-        </w:tabs>
-        <w:spacing w:after="295"/>
-        <w:rPr>
-          <w:rFonts w:ascii="Century Gothic" w:eastAsia="Century Gothic" w:hAnsi="Century Gothic" w:cs="Century Gothic"/>
-          <w:sz w:val="28"/>
-          <w:szCs w:val="28"/>
-        </w:rPr>
-      </w:pPr>
+        <w:rPr>
+          <w:rFonts w:ascii="Century Gothic" w:eastAsia="Century Gothic" w:hAnsi="Century Gothic" w:cs="Century Gothic"/>
+          <w:sz w:val="32"/>
+          <w:szCs w:val="32"/>
+        </w:rPr>
+      </w:pPr>
+      <w:r>
+        <w:rPr>
+          <w:rFonts w:ascii="Century Gothic" w:eastAsia="Century Gothic" w:hAnsi="Century Gothic" w:cs="Century Gothic"/>
+          <w:sz w:val="32"/>
+          <w:szCs w:val="32"/>
+        </w:rPr>
+        <w:t xml:space="preserve">La période de développement du projet a été très bénéfique, car elle m'a permis d'approfondir les concepts théoriques que j'ai appris durant notre période de formation à l'institut spécialisé de technologie appliquée NTIC2 Sidi Mâarouf Casablanca, et d'enrichir mes connaissances tant au niveau pratique que théorique. </w:t>
+      </w:r>
     </w:p>
     <w:p>
       <w:pPr>
@@ -18048,53 +16892,25 @@
         <w:jc w:val="both"/>
         <w:rPr>
           <w:rFonts w:ascii="Century Gothic" w:eastAsia="Century Gothic" w:hAnsi="Century Gothic" w:cs="Century Gothic"/>
-          <w:sz w:val="28"/>
-          <w:szCs w:val="28"/>
-        </w:rPr>
-      </w:pPr>
-      <w:r>
-        <w:rPr>
-          <w:rFonts w:ascii="Century Gothic" w:eastAsia="Century Gothic" w:hAnsi="Century Gothic" w:cs="Century Gothic"/>
-          <w:sz w:val="28"/>
-          <w:szCs w:val="28"/>
-        </w:rPr>
-        <w:t xml:space="preserve">Voici mon projet de fin d'études Lien </w:t>
-      </w:r>
-      <w:proofErr w:type="spellStart"/>
-      <w:r>
-        <w:rPr>
-          <w:rFonts w:ascii="Century Gothic" w:eastAsia="Century Gothic" w:hAnsi="Century Gothic" w:cs="Century Gothic"/>
-          <w:sz w:val="28"/>
-          <w:szCs w:val="28"/>
-        </w:rPr>
-        <w:t>Github</w:t>
-      </w:r>
-      <w:proofErr w:type="spellEnd"/>
-      <w:r>
-        <w:rPr>
-          <w:rFonts w:ascii="Century Gothic" w:eastAsia="Century Gothic" w:hAnsi="Century Gothic" w:cs="Century Gothic"/>
-          <w:sz w:val="28"/>
-          <w:szCs w:val="28"/>
-        </w:rPr>
-        <w:t xml:space="preserve"> du projet où vous pouvez trouver le code source et les </w:t>
-      </w:r>
-      <w:proofErr w:type="spellStart"/>
-      <w:r>
-        <w:rPr>
-          <w:rFonts w:ascii="Century Gothic" w:eastAsia="Century Gothic" w:hAnsi="Century Gothic" w:cs="Century Gothic"/>
-          <w:sz w:val="28"/>
-          <w:szCs w:val="28"/>
-        </w:rPr>
-        <w:t>commits</w:t>
-      </w:r>
-      <w:proofErr w:type="spellEnd"/>
-      <w:r>
-        <w:rPr>
-          <w:rFonts w:ascii="Century Gothic" w:eastAsia="Century Gothic" w:hAnsi="Century Gothic" w:cs="Century Gothic"/>
-          <w:sz w:val="28"/>
-          <w:szCs w:val="28"/>
-        </w:rPr>
-        <w:t xml:space="preserve"> qui ont été faits à chaque étape.</w:t>
+          <w:sz w:val="32"/>
+          <w:szCs w:val="32"/>
+        </w:rPr>
+      </w:pPr>
+      <w:r>
+        <w:rPr>
+          <w:rFonts w:ascii="Century Gothic" w:eastAsia="Century Gothic" w:hAnsi="Century Gothic" w:cs="Century Gothic"/>
+          <w:sz w:val="32"/>
+          <w:szCs w:val="32"/>
+        </w:rPr>
+        <w:t xml:space="preserve">Enfin, </w:t>
+      </w:r>
+      <w:r>
+        <w:rPr>
+          <w:rFonts w:ascii="Century Gothic" w:eastAsia="Century Gothic" w:hAnsi="Century Gothic" w:cs="Century Gothic"/>
+          <w:sz w:val="32"/>
+          <w:szCs w:val="32"/>
+        </w:rPr>
+        <w:t>Voici mon projet de fin d'études Lien Github du projet où vous pouvez trouver le code source et les commits qui ont été faits à chaque étape.</w:t>
       </w:r>
     </w:p>
     <w:p>
@@ -18133,9 +16949,9 @@
     </w:p>
     <w:p>
       <w:pPr>
-        <w:spacing w:after="295" w:line="267" w:lineRule="auto"/>
-        <w:ind w:left="10" w:right="39" w:hanging="10"/>
-        <w:jc w:val="both"/>
+        <w:tabs>
+          <w:tab w:val="left" w:pos="2826"/>
+        </w:tabs>
         <w:rPr>
           <w:rFonts w:ascii="Century Gothic" w:eastAsia="Century Gothic" w:hAnsi="Century Gothic" w:cs="Century Gothic"/>
           <w:color w:val="262626"/>
@@ -18145,17 +16961,11 @@
     </w:p>
     <w:p>
       <w:pPr>
-        <w:spacing w:after="295" w:line="267" w:lineRule="auto"/>
-        <w:ind w:left="10" w:right="39" w:hanging="10"/>
-        <w:jc w:val="both"/>
-        <w:rPr>
-          <w:rFonts w:ascii="Century Gothic" w:eastAsia="Century Gothic" w:hAnsi="Century Gothic" w:cs="Century Gothic"/>
-          <w:color w:val="262626"/>
-          <w:sz w:val="28"/>
-        </w:rPr>
-      </w:pPr>
-    </w:p>
-    <w:p/>
+        <w:tabs>
+          <w:tab w:val="left" w:pos="2826"/>
+        </w:tabs>
+      </w:pPr>
+    </w:p>
     <w:p>
       <w:r>
         <w:rPr>
@@ -18608,7 +17418,7 @@
           </mc:Choice>
           <mc:Fallback>
             <w:pict>
-              <v:group w14:anchorId="030B6F48" id="Group 12645" o:spid="_x0000_s1026" style="position:absolute;margin-left:0;margin-top:14.05pt;width:392.95pt;height:7.5pt;z-index:251718656;mso-position-horizontal:center;mso-position-horizontal-relative:margin" coordsize="49904,952" o:gfxdata="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">
+              <v:group w14:anchorId="60A30001" id="Group 12645" o:spid="_x0000_s1026" style="position:absolute;margin-left:0;margin-top:14.05pt;width:392.95pt;height:7.5pt;z-index:251718656;mso-position-horizontal:center;mso-position-horizontal-relative:margin" coordsize="49904,952" o:gfxdata="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">
                 <v:shape id="Shape 1503" o:spid="_x0000_s1027" style="position:absolute;top:381;width:17907;height:0;visibility:visible;mso-wrap-style:square;v-text-anchor:top" coordsize="1790700,0" o:gfxdata="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" path="m,l1790700,e" filled="f" strokecolor="#262626" strokeweight="1.5pt">
                   <v:path arrowok="t" textboxrect="0,0,1790700,0"/>
                 </v:shape>
@@ -19099,7 +17909,7 @@
           </mc:Choice>
           <mc:Fallback>
             <w:pict>
-              <v:group w14:anchorId="4D153B38" id="Group 12644" o:spid="_x0000_s1026" style="position:absolute;margin-left:34.95pt;margin-top:119.35pt;width:392.95pt;height:7.5pt;z-index:251747328;mso-position-horizontal-relative:margin" coordsize="49904,952" o:gfxdata="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">
+              <v:group w14:anchorId="75D26831" id="Group 12644" o:spid="_x0000_s1026" style="position:absolute;margin-left:34.95pt;margin-top:119.35pt;width:392.95pt;height:7.5pt;z-index:251747328;mso-position-horizontal-relative:margin" coordsize="49904,952" o:gfxdata="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">
                 <v:shape id="Shape 1495" o:spid="_x0000_s1027" style="position:absolute;top:381;width:17907;height:0;visibility:visible;mso-wrap-style:square;v-text-anchor:top" coordsize="1790700,0" o:gfxdata="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" path="m,l1790700,e" filled="f" strokecolor="#262626" strokeweight="1.5pt">
                   <v:path arrowok="t" textboxrect="0,0,1790700,0"/>
                 </v:shape>
@@ -19662,7 +18472,6 @@
         </w:rPr>
         <w:t xml:space="preserve"> </w:t>
       </w:r>
-      <w:proofErr w:type="spellStart"/>
       <w:r>
         <w:rPr>
           <w:rFonts w:ascii="Century Gothic" w:hAnsi="Century Gothic"/>
@@ -19674,7 +18483,6 @@
         </w:rPr>
         <w:t>Referances</w:t>
       </w:r>
-      <w:proofErr w:type="spellEnd"/>
       <w:r>
         <w:rPr>
           <w:rFonts w:ascii="Century Gothic" w:hAnsi="Century Gothic"/>
@@ -19807,7 +18615,7 @@
             <w:szCs w:val="28"/>
             <w:bdr w:val="none" w:sz="0" w:space="0" w:color="auto" w:frame="1"/>
           </w:rPr>
-          <w:t>https://www.canva.com/</w:t>
+          <w:t>https://jquery.com/</w:t>
         </w:r>
       </w:hyperlink>
       <w:r>
@@ -19836,43 +18644,6 @@
         </w:rPr>
       </w:pPr>
       <w:hyperlink r:id="rId36" w:history="1">
-        <w:r>
-          <w:rPr>
-            <w:rStyle w:val="Hyperlink"/>
-            <w:rFonts w:ascii="Century Gothic" w:hAnsi="Century Gothic" w:cs="Helvetica"/>
-            <w:sz w:val="28"/>
-            <w:szCs w:val="28"/>
-            <w:bdr w:val="none" w:sz="0" w:space="0" w:color="auto" w:frame="1"/>
-          </w:rPr>
-          <w:t>https://jquery.com/</w:t>
-        </w:r>
-      </w:hyperlink>
-      <w:r>
-        <w:rPr>
-          <w:rFonts w:ascii="Century Gothic" w:hAnsi="Century Gothic" w:cs="Helvetica"/>
-          <w:color w:val="DCDDDE"/>
-          <w:sz w:val="28"/>
-          <w:szCs w:val="28"/>
-        </w:rPr>
-        <w:t xml:space="preserve"> </w:t>
-      </w:r>
-    </w:p>
-    <w:p>
-      <w:pPr>
-        <w:pStyle w:val="ListParagraph"/>
-        <w:numPr>
-          <w:ilvl w:val="0"/>
-          <w:numId w:val="23"/>
-        </w:numPr>
-        <w:spacing w:after="230" w:line="360" w:lineRule="auto"/>
-        <w:rPr>
-          <w:rFonts w:ascii="Century Gothic" w:hAnsi="Century Gothic" w:cs="Helvetica"/>
-          <w:color w:val="DCDDDE"/>
-          <w:sz w:val="28"/>
-          <w:szCs w:val="28"/>
-        </w:rPr>
-      </w:pPr>
-      <w:hyperlink r:id="rId37" w:history="1">
         <w:r>
           <w:rPr>
             <w:rStyle w:val="Hyperlink"/>
@@ -19909,7 +18680,7 @@
           <w:szCs w:val="28"/>
         </w:rPr>
       </w:pPr>
-      <w:hyperlink r:id="rId38" w:history="1">
+      <w:hyperlink r:id="rId37" w:history="1">
         <w:r>
           <w:rPr>
             <w:rStyle w:val="Hyperlink"/>
@@ -19946,7 +18717,7 @@
           <w:szCs w:val="28"/>
         </w:rPr>
       </w:pPr>
-      <w:hyperlink r:id="rId39" w:history="1">
+      <w:hyperlink r:id="rId38" w:history="1">
         <w:r>
           <w:rPr>
             <w:rStyle w:val="Hyperlink"/>
@@ -19983,7 +18754,7 @@
           <w:szCs w:val="28"/>
         </w:rPr>
       </w:pPr>
-      <w:hyperlink r:id="rId40" w:history="1">
+      <w:hyperlink r:id="rId39" w:history="1">
         <w:r>
           <w:rPr>
             <w:rStyle w:val="Hyperlink"/>
@@ -20020,7 +18791,7 @@
           <w:szCs w:val="28"/>
         </w:rPr>
       </w:pPr>
-      <w:hyperlink r:id="rId41" w:history="1">
+      <w:hyperlink r:id="rId40" w:history="1">
         <w:r>
           <w:rPr>
             <w:rStyle w:val="Hyperlink"/>
@@ -20057,7 +18828,7 @@
           <w:szCs w:val="28"/>
         </w:rPr>
       </w:pPr>
-      <w:hyperlink r:id="rId42" w:history="1">
+      <w:hyperlink r:id="rId41" w:history="1">
         <w:r>
           <w:rPr>
             <w:rStyle w:val="Hyperlink"/>
@@ -20094,61 +18865,7 @@
           <w:szCs w:val="28"/>
         </w:rPr>
       </w:pPr>
-      <w:hyperlink r:id="rId43" w:history="1">
-        <w:r>
-          <w:rPr>
-            <w:rStyle w:val="Hyperlink"/>
-            <w:rFonts w:ascii="Century Gothic" w:eastAsia="Wingdings" w:hAnsi="Century Gothic" w:cs="Wingdings"/>
-            <w:sz w:val="28"/>
-            <w:szCs w:val="28"/>
-          </w:rPr>
-          <w:t>https://www.schemecolor.com/</w:t>
-        </w:r>
-      </w:hyperlink>
-    </w:p>
-    <w:p>
-      <w:pPr>
-        <w:pStyle w:val="ListParagraph"/>
-        <w:numPr>
-          <w:ilvl w:val="0"/>
-          <w:numId w:val="23"/>
-        </w:numPr>
-        <w:spacing w:after="230" w:line="360" w:lineRule="auto"/>
-        <w:rPr>
-          <w:rFonts w:ascii="Century Gothic" w:eastAsia="Wingdings" w:hAnsi="Century Gothic" w:cs="Wingdings"/>
-          <w:color w:val="0D0D0D" w:themeColor="text1" w:themeTint="F2"/>
-          <w:sz w:val="28"/>
-          <w:szCs w:val="28"/>
-        </w:rPr>
-      </w:pPr>
-      <w:hyperlink r:id="rId44" w:history="1">
-        <w:r>
-          <w:rPr>
-            <w:rStyle w:val="Hyperlink"/>
-            <w:rFonts w:ascii="Century Gothic" w:eastAsia="Wingdings" w:hAnsi="Century Gothic" w:cs="Wingdings"/>
-            <w:sz w:val="28"/>
-            <w:szCs w:val="28"/>
-          </w:rPr>
-          <w:t>https://www.lucidchart.com/</w:t>
-        </w:r>
-      </w:hyperlink>
-    </w:p>
-    <w:p>
-      <w:pPr>
-        <w:pStyle w:val="ListParagraph"/>
-        <w:numPr>
-          <w:ilvl w:val="0"/>
-          <w:numId w:val="23"/>
-        </w:numPr>
-        <w:spacing w:after="230" w:line="360" w:lineRule="auto"/>
-        <w:rPr>
-          <w:rFonts w:ascii="Century Gothic" w:eastAsia="Wingdings" w:hAnsi="Century Gothic" w:cs="Wingdings"/>
-          <w:color w:val="0D0D0D" w:themeColor="text1" w:themeTint="F2"/>
-          <w:sz w:val="28"/>
-          <w:szCs w:val="28"/>
-        </w:rPr>
-      </w:pPr>
-      <w:hyperlink r:id="rId45" w:tgtFrame="_blank" w:tooltip="https://slickplan.com/" w:history="1">
+      <w:hyperlink r:id="rId42" w:tgtFrame="_blank" w:tooltip="https://slickplan.com/" w:history="1">
         <w:r>
           <w:rPr>
             <w:rStyle w:val="Hyperlink"/>
@@ -20170,10 +18887,12 @@
         </w:numPr>
         <w:spacing w:after="230" w:line="360" w:lineRule="auto"/>
         <w:rPr>
+          <w:rStyle w:val="Hyperlink"/>
           <w:rFonts w:ascii="Century Gothic" w:eastAsia="Wingdings" w:hAnsi="Century Gothic" w:cs="Wingdings"/>
           <w:color w:val="0D0D0D" w:themeColor="text1" w:themeTint="F2"/>
           <w:sz w:val="28"/>
           <w:szCs w:val="28"/>
+          <w:u w:val="none"/>
         </w:rPr>
       </w:pPr>
       <w:r>
@@ -20627,7 +19346,7 @@
           </mc:Choice>
           <mc:Fallback>
             <w:pict>
-              <v:group w14:anchorId="276C464A" id="Group 12644" o:spid="_x0000_s1026" style="position:absolute;margin-left:0;margin-top:142.45pt;width:392.95pt;height:7.5pt;z-index:251749376;mso-position-horizontal:center;mso-position-horizontal-relative:margin" coordsize="49904,952" o:gfxdata="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">
+              <v:group w14:anchorId="54936931" id="Group 12644" o:spid="_x0000_s1026" style="position:absolute;margin-left:0;margin-top:142.45pt;width:392.95pt;height:7.5pt;z-index:251749376;mso-position-horizontal:center;mso-position-horizontal-relative:margin" coordsize="49904,952" o:gfxdata="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">
                 <v:shape id="Shape 1495" o:spid="_x0000_s1027" style="position:absolute;top:381;width:17907;height:0;visibility:visible;mso-wrap-style:square;v-text-anchor:top" coordsize="1790700,0" o:gfxdata="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" path="m,l1790700,e" filled="f" strokecolor="#262626" strokeweight="1.5pt">
                   <v:path arrowok="t" textboxrect="0,0,1790700,0"/>
                 </v:shape>
@@ -20658,7 +19377,7 @@
           </mc:Fallback>
         </mc:AlternateContent>
       </w:r>
-      <w:hyperlink r:id="rId46" w:tgtFrame="_blank" w:tooltip="https://formspree.io/" w:history="1">
+      <w:hyperlink r:id="rId43" w:tgtFrame="_blank" w:tooltip="https://formspree.io/" w:history="1">
         <w:r>
           <w:rPr>
             <w:rStyle w:val="Hyperlink"/>
@@ -20671,10 +19390,88 @@
         </w:r>
       </w:hyperlink>
     </w:p>
+    <w:p>
+      <w:pPr>
+        <w:pStyle w:val="ListParagraph"/>
+        <w:numPr>
+          <w:ilvl w:val="0"/>
+          <w:numId w:val="23"/>
+        </w:numPr>
+        <w:spacing w:after="230" w:line="360" w:lineRule="auto"/>
+        <w:rPr>
+          <w:rFonts w:ascii="Century Gothic" w:eastAsia="Wingdings" w:hAnsi="Century Gothic" w:cs="Wingdings"/>
+          <w:color w:val="0D0D0D" w:themeColor="text1" w:themeTint="F2"/>
+          <w:sz w:val="28"/>
+          <w:szCs w:val="28"/>
+        </w:rPr>
+      </w:pPr>
+      <w:hyperlink r:id="rId44" w:history="1">
+        <w:r>
+          <w:rPr>
+            <w:rStyle w:val="Hyperlink"/>
+            <w:rFonts w:ascii="Century Gothic" w:eastAsia="Wingdings" w:hAnsi="Century Gothic" w:cs="Wingdings"/>
+            <w:sz w:val="28"/>
+            <w:szCs w:val="28"/>
+          </w:rPr>
+          <w:t>https://www.flaticon.com/</w:t>
+        </w:r>
+      </w:hyperlink>
+    </w:p>
+    <w:p>
+      <w:pPr>
+        <w:pStyle w:val="ListParagraph"/>
+        <w:numPr>
+          <w:ilvl w:val="0"/>
+          <w:numId w:val="23"/>
+        </w:numPr>
+        <w:spacing w:after="230" w:line="360" w:lineRule="auto"/>
+        <w:rPr>
+          <w:rFonts w:ascii="Century Gothic" w:eastAsia="Wingdings" w:hAnsi="Century Gothic" w:cs="Wingdings"/>
+          <w:color w:val="0D0D0D" w:themeColor="text1" w:themeTint="F2"/>
+          <w:sz w:val="28"/>
+          <w:szCs w:val="28"/>
+        </w:rPr>
+      </w:pPr>
+      <w:hyperlink r:id="rId45" w:history="1">
+        <w:r>
+          <w:rPr>
+            <w:rStyle w:val="Hyperlink"/>
+            <w:rFonts w:ascii="Century Gothic" w:eastAsia="Wingdings" w:hAnsi="Century Gothic" w:cs="Wingdings"/>
+            <w:sz w:val="28"/>
+            <w:szCs w:val="28"/>
+          </w:rPr>
+          <w:t>https://undraw.co/</w:t>
+        </w:r>
+      </w:hyperlink>
+    </w:p>
+    <w:p>
+      <w:pPr>
+        <w:pStyle w:val="ListParagraph"/>
+        <w:spacing w:after="230" w:line="360" w:lineRule="auto"/>
+        <w:ind w:left="785"/>
+        <w:rPr>
+          <w:rFonts w:ascii="Century Gothic" w:eastAsia="Wingdings" w:hAnsi="Century Gothic" w:cs="Wingdings"/>
+          <w:color w:val="0D0D0D" w:themeColor="text1" w:themeTint="F2"/>
+          <w:sz w:val="28"/>
+          <w:szCs w:val="28"/>
+        </w:rPr>
+      </w:pPr>
+    </w:p>
+    <w:p>
+      <w:pPr>
+        <w:spacing w:after="230" w:line="360" w:lineRule="auto"/>
+        <w:rPr>
+          <w:rFonts w:ascii="Century Gothic" w:eastAsia="Wingdings" w:hAnsi="Century Gothic" w:cs="Wingdings"/>
+          <w:color w:val="0D0D0D" w:themeColor="text1" w:themeTint="F2"/>
+          <w:sz w:val="28"/>
+          <w:szCs w:val="28"/>
+        </w:rPr>
+      </w:pPr>
+    </w:p>
     <w:sectPr>
-      <w:footerReference w:type="even" r:id="rId47"/>
-      <w:footerReference w:type="default" r:id="rId48"/>
-      <w:footerReference w:type="first" r:id="rId49"/>
+      <w:footerReference w:type="even" r:id="rId46"/>
+      <w:footerReference w:type="default" r:id="rId47"/>
+      <w:footerReference w:type="first" r:id="rId48"/>
       <w:pgSz w:w="11906" w:h="16838"/>
       <w:pgMar w:top="1490" w:right="1202" w:bottom="1485" w:left="1416" w:header="720" w:footer="720" w:gutter="0"/>
       <w:cols w:space="720"/>

</xml_diff>